<commit_message>
FE + BE: Update Order Create
</commit_message>
<xml_diff>
--- a/Document/Final Report.docx
+++ b/Document/Final Report.docx
@@ -11594,47 +11594,7 @@
           <w:sz w:val="24"/>
           <w:szCs w:val="24"/>
         </w:rPr>
-        <w:t xml:space="preserve">Inheritance: </w:t>
-      </w:r>
-      <w:r>
-        <w:rPr>
-          <w:rFonts w:cstheme="minorHAnsi"/>
-          <w:sz w:val="24"/>
-          <w:szCs w:val="24"/>
-        </w:rPr>
-        <w:t xml:space="preserve">SCSS allows </w:t>
-      </w:r>
-      <w:r>
-        <w:rPr>
-          <w:rFonts w:cstheme="minorHAnsi"/>
-          <w:sz w:val="24"/>
-          <w:szCs w:val="24"/>
-        </w:rPr>
-        <w:t>us</w:t>
-      </w:r>
-      <w:r>
-        <w:rPr>
-          <w:rFonts w:cstheme="minorHAnsi"/>
-          <w:sz w:val="24"/>
-          <w:szCs w:val="24"/>
-        </w:rPr>
-        <w:t xml:space="preserve"> to share styles between selectors by using inheritance, which can save time and reduce duplication. In CSS, </w:t>
-      </w:r>
-      <w:r>
-        <w:rPr>
-          <w:rFonts w:cstheme="minorHAnsi"/>
-          <w:sz w:val="24"/>
-          <w:szCs w:val="24"/>
-        </w:rPr>
-        <w:t>we would</w:t>
-      </w:r>
-      <w:r>
-        <w:rPr>
-          <w:rFonts w:cstheme="minorHAnsi"/>
-          <w:sz w:val="24"/>
-          <w:szCs w:val="24"/>
-        </w:rPr>
-        <w:t xml:space="preserve"> have to manually copy and paste the same styles across various selectors.</w:t>
+        <w:t>Inheritance: SCSS allows us to share styles between selectors by using inheritance, which can save time and reduce duplication. In CSS, we would have to manually copy and paste the same styles across various selectors.</w:t>
       </w:r>
     </w:p>
     <w:p>
@@ -11851,23 +11811,7 @@
           <w:sz w:val="24"/>
           <w:szCs w:val="24"/>
         </w:rPr>
-        <w:t>Scalabi</w:t>
-      </w:r>
-      <w:r>
-        <w:rPr>
-          <w:rFonts w:cstheme="minorHAnsi"/>
-          <w:sz w:val="24"/>
-          <w:szCs w:val="24"/>
-        </w:rPr>
-        <w:t xml:space="preserve">lity: </w:t>
-      </w:r>
-      <w:r>
-        <w:rPr>
-          <w:rFonts w:cstheme="minorHAnsi"/>
-          <w:sz w:val="24"/>
-          <w:szCs w:val="24"/>
-        </w:rPr>
-        <w:t xml:space="preserve">Firebase provides cloud storage services that can scale automatically as </w:t>
+        <w:t xml:space="preserve">Scalability: Firebase provides cloud storage services that can scale automatically as </w:t>
       </w:r>
       <w:r>
         <w:rPr>
@@ -11954,23 +11898,7 @@
           <w:sz w:val="24"/>
           <w:szCs w:val="24"/>
         </w:rPr>
-        <w:t>Ac</w:t>
-      </w:r>
-      <w:r>
-        <w:rPr>
-          <w:rFonts w:cstheme="minorHAnsi"/>
-          <w:sz w:val="24"/>
-          <w:szCs w:val="24"/>
-        </w:rPr>
-        <w:t xml:space="preserve">cessibility: </w:t>
-      </w:r>
-      <w:r>
-        <w:rPr>
-          <w:rFonts w:cstheme="minorHAnsi"/>
-          <w:sz w:val="24"/>
-          <w:szCs w:val="24"/>
-        </w:rPr>
-        <w:t xml:space="preserve">Firebase enables </w:t>
+        <w:t xml:space="preserve">Accessibility: Firebase enables </w:t>
       </w:r>
       <w:r>
         <w:rPr>
@@ -12018,15 +11946,7 @@
           <w:sz w:val="24"/>
           <w:szCs w:val="24"/>
         </w:rPr>
-        <w:t xml:space="preserve"> image data and shari</w:t>
-      </w:r>
-      <w:r>
-        <w:rPr>
-          <w:rFonts w:cstheme="minorHAnsi"/>
-          <w:sz w:val="24"/>
-          <w:szCs w:val="24"/>
-        </w:rPr>
-        <w:t>ng it with other users simpler.</w:t>
+        <w:t xml:space="preserve"> image data and sharing it with other users simpler.</w:t>
       </w:r>
     </w:p>
     <w:p>
@@ -12049,15 +11969,7 @@
           <w:sz w:val="24"/>
           <w:szCs w:val="24"/>
         </w:rPr>
-        <w:t xml:space="preserve">Security: </w:t>
-      </w:r>
-      <w:r>
-        <w:rPr>
-          <w:rFonts w:cstheme="minorHAnsi"/>
-          <w:sz w:val="24"/>
-          <w:szCs w:val="24"/>
-        </w:rPr>
-        <w:t xml:space="preserve">Firebase includes built-in security features to safeguard </w:t>
+        <w:t xml:space="preserve">Security: Firebase includes built-in security features to safeguard </w:t>
       </w:r>
       <w:r>
         <w:rPr>
@@ -12112,23 +12024,7 @@
           <w:sz w:val="24"/>
           <w:szCs w:val="24"/>
         </w:rPr>
-        <w:t xml:space="preserve">Integration: </w:t>
-      </w:r>
-      <w:r>
-        <w:rPr>
-          <w:rFonts w:cstheme="minorHAnsi"/>
-          <w:sz w:val="24"/>
-          <w:szCs w:val="24"/>
-        </w:rPr>
-        <w:t>Firebase integrates easily with other Firebase services, such as authentication and real-time databases, making it easier to create a comprehensive application that utili</w:t>
-      </w:r>
-      <w:r>
-        <w:rPr>
-          <w:rFonts w:cstheme="minorHAnsi"/>
-          <w:sz w:val="24"/>
-          <w:szCs w:val="24"/>
-        </w:rPr>
-        <w:t>zes multiple Firebase services.</w:t>
+        <w:t>Integration: Firebase integrates easily with other Firebase services, such as authentication and real-time databases, making it easier to create a comprehensive application that utilizes multiple Firebase services.</w:t>
       </w:r>
     </w:p>
     <w:p>
@@ -12151,15 +12047,7 @@
           <w:sz w:val="24"/>
           <w:szCs w:val="24"/>
         </w:rPr>
-        <w:t xml:space="preserve">Cost: </w:t>
-      </w:r>
-      <w:r>
-        <w:rPr>
-          <w:rFonts w:cstheme="minorHAnsi"/>
-          <w:sz w:val="24"/>
-          <w:szCs w:val="24"/>
-        </w:rPr>
-        <w:t xml:space="preserve">Firebase has a generous free tier that allows </w:t>
+        <w:t xml:space="preserve">Cost: Firebase has a generous free tier that allows </w:t>
       </w:r>
       <w:r>
         <w:rPr>
@@ -12646,15 +12534,7 @@
           <w:sz w:val="24"/>
           <w:szCs w:val="24"/>
         </w:rPr>
-        <w:t xml:space="preserve">Distributed development: </w:t>
-      </w:r>
-      <w:r>
-        <w:rPr>
-          <w:rFonts w:cstheme="minorHAnsi"/>
-          <w:sz w:val="24"/>
-          <w:szCs w:val="24"/>
-        </w:rPr>
-        <w:t>Git is a distributed version control system, allowing every developer to have a local copy of the codebase and work separately on it. This enables developers to work offline and successfully collaborate with other team members who may be located in different parts of the globe.</w:t>
+        <w:t>Distributed development: Git is a distributed version control system, allowing every developer to have a local copy of the codebase and work separately on it. This enables developers to work offline and successfully collaborate with other team members who may be located in different parts of the globe.</w:t>
       </w:r>
     </w:p>
     <w:p>
@@ -12677,15 +12557,7 @@
           <w:sz w:val="24"/>
           <w:szCs w:val="24"/>
         </w:rPr>
-        <w:t xml:space="preserve">Version control: </w:t>
-      </w:r>
-      <w:r>
-        <w:rPr>
-          <w:rFonts w:cstheme="minorHAnsi"/>
-          <w:sz w:val="24"/>
-          <w:szCs w:val="24"/>
-        </w:rPr>
-        <w:t>Git enables developers to keep track of changes made to the codebase over time. This means that developers can easily revert to earlier versions of the code if necessary, as well as monitor who made changes and when.</w:t>
+        <w:t>Version control: Git enables developers to keep track of changes made to the codebase over time. This means that developers can easily revert to earlier versions of the code if necessary, as well as monitor who made changes and when.</w:t>
       </w:r>
     </w:p>
     <w:p>
@@ -12732,15 +12604,7 @@
           <w:szCs w:val="24"/>
         </w:rPr>
         <w:lastRenderedPageBreak/>
-        <w:t xml:space="preserve">Collaboration: </w:t>
-      </w:r>
-      <w:r>
-        <w:rPr>
-          <w:rFonts w:cstheme="minorHAnsi"/>
-          <w:sz w:val="24"/>
-          <w:szCs w:val="24"/>
-        </w:rPr>
-        <w:t>Git allows developers to work together on the same codebase even if they are in different parts of the globe. It has tools like pull requests, code reviews, and commenting that aid in collaboration and ensure that code changes are correctly reviewed and tested.</w:t>
+        <w:t>Collaboration: Git allows developers to work together on the same codebase even if they are in different parts of the globe. It has tools like pull requests, code reviews, and commenting that aid in collaboration and ensure that code changes are correctly reviewed and tested.</w:t>
       </w:r>
     </w:p>
     <w:p>
@@ -12763,15 +12627,7 @@
           <w:sz w:val="24"/>
           <w:szCs w:val="24"/>
         </w:rPr>
-        <w:t xml:space="preserve">Open-source community: </w:t>
-      </w:r>
-      <w:r>
-        <w:rPr>
-          <w:rFonts w:cstheme="minorHAnsi"/>
-          <w:sz w:val="24"/>
-          <w:szCs w:val="24"/>
-        </w:rPr>
-        <w:t>Git is an open-source tool, which means that it has a big developer community that contributes to its development and support. This community offers a wealth of resources and expertise that can be beneficial to developers who are just beginning to use Git.</w:t>
+        <w:t>Open-source community: Git is an open-source tool, which means that it has a big developer community that contributes to its development and support. This community offers a wealth of resources and expertise that can be beneficial to developers who are just beginning to use Git.</w:t>
       </w:r>
     </w:p>
     <w:p>
@@ -12841,23 +12697,7 @@
           <w:sz w:val="24"/>
           <w:szCs w:val="24"/>
         </w:rPr>
-        <w:t xml:space="preserve">Repository: </w:t>
-      </w:r>
-      <w:r>
-        <w:rPr>
-          <w:rFonts w:cstheme="minorHAnsi"/>
-          <w:sz w:val="24"/>
-          <w:szCs w:val="24"/>
-        </w:rPr>
-        <w:t xml:space="preserve">A repository (also known as a "repo") is a central location where developers can store their </w:t>
-      </w:r>
-      <w:r>
-        <w:rPr>
-          <w:rFonts w:cstheme="minorHAnsi"/>
-          <w:sz w:val="24"/>
-          <w:szCs w:val="24"/>
-        </w:rPr>
-        <w:t>code and monitor changes to it.</w:t>
+        <w:t>Repository: A repository (also known as a "repo") is a central location where developers can store their code and monitor changes to it.</w:t>
       </w:r>
     </w:p>
     <w:p>
@@ -12880,31 +12720,7 @@
           <w:sz w:val="24"/>
           <w:szCs w:val="24"/>
         </w:rPr>
-        <w:t>Com</w:t>
-      </w:r>
-      <w:r>
-        <w:rPr>
-          <w:rFonts w:cstheme="minorHAnsi"/>
-          <w:sz w:val="24"/>
-          <w:szCs w:val="24"/>
-        </w:rPr>
-        <w:t xml:space="preserve">mit: </w:t>
-      </w:r>
-      <w:r>
-        <w:rPr>
-          <w:rFonts w:cstheme="minorHAnsi"/>
-          <w:sz w:val="24"/>
-          <w:szCs w:val="24"/>
-        </w:rPr>
-        <w:t>A commit is a collection of modifications made to the codebase that are saved in the repository. It contains a mes</w:t>
-      </w:r>
-      <w:r>
-        <w:rPr>
-          <w:rFonts w:cstheme="minorHAnsi"/>
-          <w:sz w:val="24"/>
-          <w:szCs w:val="24"/>
-        </w:rPr>
-        <w:t>sage that explains the changes.</w:t>
+        <w:t>Commit: A commit is a collection of modifications made to the codebase that are saved in the repository. It contains a message that explains the changes.</w:t>
       </w:r>
     </w:p>
     <w:p>
@@ -12927,15 +12743,7 @@
           <w:sz w:val="24"/>
           <w:szCs w:val="24"/>
         </w:rPr>
-        <w:t xml:space="preserve">Branch: </w:t>
-      </w:r>
-      <w:r>
-        <w:rPr>
-          <w:rFonts w:cstheme="minorHAnsi"/>
-          <w:sz w:val="24"/>
-          <w:szCs w:val="24"/>
-        </w:rPr>
-        <w:t>A branch is a separate version of the codebase that enables developers to work on different features or versions of the code at the same time.</w:t>
+        <w:t>Branch: A branch is a separate version of the codebase that enables developers to work on different features or versions of the code at the same time.</w:t>
       </w:r>
     </w:p>
     <w:p>
@@ -12958,15 +12766,7 @@
           <w:sz w:val="24"/>
           <w:szCs w:val="24"/>
         </w:rPr>
-        <w:t xml:space="preserve">Merge: </w:t>
-      </w:r>
-      <w:r>
-        <w:rPr>
-          <w:rFonts w:cstheme="minorHAnsi"/>
-          <w:sz w:val="24"/>
-          <w:szCs w:val="24"/>
-        </w:rPr>
-        <w:t>Merging is the process of integrating changes from distinct branches into the main codebase.</w:t>
+        <w:t>Merge: Merging is the process of integrating changes from distinct branches into the main codebase.</w:t>
       </w:r>
     </w:p>
     <w:p>
@@ -12989,15 +12789,7 @@
           <w:sz w:val="24"/>
           <w:szCs w:val="24"/>
         </w:rPr>
-        <w:t xml:space="preserve">Pull: </w:t>
-      </w:r>
-      <w:r>
-        <w:rPr>
-          <w:rFonts w:cstheme="minorHAnsi"/>
-          <w:sz w:val="24"/>
-          <w:szCs w:val="24"/>
-        </w:rPr>
-        <w:t>Pulling is the process of obtaining modifications made to the repository by other writers and incorporating them into your local copy of the codebase.</w:t>
+        <w:t>Pull: Pulling is the process of obtaining modifications made to the repository by other writers and incorporating them into your local copy of the codebase.</w:t>
       </w:r>
     </w:p>
     <w:p>
@@ -13020,15 +12812,7 @@
           <w:sz w:val="24"/>
           <w:szCs w:val="24"/>
         </w:rPr>
-        <w:t xml:space="preserve">Push: </w:t>
-      </w:r>
-      <w:r>
-        <w:rPr>
-          <w:rFonts w:cstheme="minorHAnsi"/>
-          <w:sz w:val="24"/>
-          <w:szCs w:val="24"/>
-        </w:rPr>
-        <w:t>Pushing is the process of uploading modifications made to your local copy of the codebase to the central repository.</w:t>
+        <w:t>Push: Pushing is the process of uploading modifications made to your local copy of the codebase to the central repository.</w:t>
       </w:r>
     </w:p>
     <w:p>
@@ -13051,15 +12835,7 @@
           <w:sz w:val="24"/>
           <w:szCs w:val="24"/>
         </w:rPr>
-        <w:t xml:space="preserve">Conflict: </w:t>
-      </w:r>
-      <w:r>
-        <w:rPr>
-          <w:rFonts w:cstheme="minorHAnsi"/>
-          <w:sz w:val="24"/>
-          <w:szCs w:val="24"/>
-        </w:rPr>
-        <w:t>When Git is unable to automatically merge changes made to different branches, a conflict arises. In this situation, developers must carefully resolve the conflict by reviewing the changes and deciding how to merge them.</w:t>
+        <w:t>Conflict: When Git is unable to automatically merge changes made to different branches, a conflict arises. In this situation, developers must carefully resolve the conflict by reviewing the changes and deciding how to merge them.</w:t>
       </w:r>
     </w:p>
     <w:p>
@@ -13082,23 +12858,7 @@
           <w:sz w:val="24"/>
           <w:szCs w:val="24"/>
         </w:rPr>
-        <w:t>Fork:</w:t>
-      </w:r>
-      <w:r>
-        <w:rPr>
-          <w:rFonts w:cstheme="minorHAnsi"/>
-          <w:sz w:val="24"/>
-          <w:szCs w:val="24"/>
-        </w:rPr>
-        <w:t xml:space="preserve"> </w:t>
-      </w:r>
-      <w:r>
-        <w:rPr>
-          <w:rFonts w:cstheme="minorHAnsi"/>
-          <w:sz w:val="24"/>
-          <w:szCs w:val="24"/>
-        </w:rPr>
-        <w:t>A fork is a copy of a repository that enables developers to make modifications to the codebase independently of the initial repository.</w:t>
+        <w:t>Fork: A fork is a copy of a repository that enables developers to make modifications to the codebase independently of the initial repository.</w:t>
       </w:r>
     </w:p>
     <w:p>
@@ -13121,15 +12881,7 @@
           <w:sz w:val="24"/>
           <w:szCs w:val="24"/>
         </w:rPr>
-        <w:t xml:space="preserve">Pull request: </w:t>
-      </w:r>
-      <w:r>
-        <w:rPr>
-          <w:rFonts w:cstheme="minorHAnsi"/>
-          <w:sz w:val="24"/>
-          <w:szCs w:val="24"/>
-        </w:rPr>
-        <w:t>A pull request is a method for developers to send modifications made to a branch of a repository for review and possible merging into the main codebase.</w:t>
+        <w:t>Pull request: A pull request is a method for developers to send modifications made to a branch of a repository for review and possible merging into the main codebase.</w:t>
       </w:r>
     </w:p>
     <w:p>
@@ -13152,31 +12904,7 @@
           <w:sz w:val="24"/>
           <w:szCs w:val="24"/>
         </w:rPr>
-        <w:t>Gitignore: The “</w:t>
-      </w:r>
-      <w:r>
-        <w:rPr>
-          <w:rFonts w:cstheme="minorHAnsi"/>
-          <w:sz w:val="24"/>
-          <w:szCs w:val="24"/>
-        </w:rPr>
-        <w:t>gitignore</w:t>
-      </w:r>
-      <w:r>
-        <w:rPr>
-          <w:rFonts w:cstheme="minorHAnsi"/>
-          <w:sz w:val="24"/>
-          <w:szCs w:val="24"/>
-        </w:rPr>
-        <w:t>”</w:t>
-      </w:r>
-      <w:r>
-        <w:rPr>
-          <w:rFonts w:cstheme="minorHAnsi"/>
-          <w:sz w:val="24"/>
-          <w:szCs w:val="24"/>
-        </w:rPr>
-        <w:t xml:space="preserve"> file is a file that defines which files or directories should be ignored by Git when tracking changes to the codebase.</w:t>
+        <w:t>Gitignore: The “gitignore” file is a file that defines which files or directories should be ignored by Git when tracking changes to the codebase.</w:t>
       </w:r>
     </w:p>
     <w:p>
@@ -13454,9 +13182,40 @@
     </w:p>
     <w:p>
       <w:pPr>
+        <w:jc w:val="both"/>
+        <w:rPr>
+          <w:rFonts w:cstheme="minorHAnsi"/>
+          <w:sz w:val="24"/>
+          <w:szCs w:val="24"/>
+        </w:rPr>
+      </w:pPr>
+    </w:p>
+    <w:p>
+      <w:pPr>
+        <w:jc w:val="both"/>
+        <w:rPr>
+          <w:rFonts w:cstheme="minorHAnsi"/>
+          <w:sz w:val="24"/>
+          <w:szCs w:val="24"/>
+        </w:rPr>
+      </w:pPr>
+    </w:p>
+    <w:p>
+      <w:pPr>
+        <w:jc w:val="both"/>
+        <w:rPr>
+          <w:rFonts w:cstheme="minorHAnsi"/>
+          <w:sz w:val="24"/>
+          <w:szCs w:val="24"/>
+        </w:rPr>
+      </w:pPr>
+    </w:p>
+    <w:p>
+      <w:pPr>
         <w:pStyle w:val="37"/>
       </w:pPr>
       <w:r>
+        <w:lastRenderedPageBreak/>
         <w:t>3.7</w:t>
       </w:r>
       <w:r>
@@ -13478,8 +13237,240 @@
           <w:sz w:val="24"/>
           <w:szCs w:val="24"/>
         </w:rPr>
-        <w:t xml:space="preserve"> </w:t>
-      </w:r>
+        <w:t>Next, I'll discuss a unique tool for creating back-end code with Spring Boot support. IntelliJ is that utility. Out of the many IDEs that handle the Java language, I chose IntelliJ for this project.</w:t>
+      </w:r>
+    </w:p>
+    <w:p>
+      <w:pPr>
+        <w:jc w:val="both"/>
+        <w:rPr>
+          <w:rFonts w:cstheme="minorHAnsi"/>
+          <w:b/>
+          <w:sz w:val="24"/>
+          <w:szCs w:val="24"/>
+        </w:rPr>
+      </w:pPr>
+      <w:r>
+        <w:rPr>
+          <w:rFonts w:cstheme="minorHAnsi"/>
+          <w:b/>
+          <w:sz w:val="24"/>
+          <w:szCs w:val="24"/>
+        </w:rPr>
+        <w:t>3.7.1. What is IntelliJ?</w:t>
+      </w:r>
+    </w:p>
+    <w:p>
+      <w:pPr>
+        <w:jc w:val="both"/>
+        <w:rPr>
+          <w:rFonts w:cstheme="minorHAnsi"/>
+          <w:sz w:val="24"/>
+          <w:szCs w:val="24"/>
+        </w:rPr>
+      </w:pPr>
+      <w:proofErr w:type="spellStart"/>
+      <w:r>
+        <w:rPr>
+          <w:rFonts w:cstheme="minorHAnsi"/>
+          <w:sz w:val="24"/>
+          <w:szCs w:val="24"/>
+        </w:rPr>
+        <w:t>JetBrains</w:t>
+      </w:r>
+      <w:proofErr w:type="spellEnd"/>
+      <w:r>
+        <w:rPr>
+          <w:rFonts w:cstheme="minorHAnsi"/>
+          <w:sz w:val="24"/>
+          <w:szCs w:val="24"/>
+        </w:rPr>
+        <w:t xml:space="preserve">' IntelliJ IDEA is an integrated development environment (IDE). It is intended to boost developer efficiency by including features such as code completion, refactoring, debugging, and version control integration. It supports a number of computer languages, including Java, </w:t>
+      </w:r>
+      <w:proofErr w:type="spellStart"/>
+      <w:r>
+        <w:rPr>
+          <w:rFonts w:cstheme="minorHAnsi"/>
+          <w:sz w:val="24"/>
+          <w:szCs w:val="24"/>
+        </w:rPr>
+        <w:t>Kot</w:t>
+      </w:r>
+      <w:r>
+        <w:rPr>
+          <w:rFonts w:cstheme="minorHAnsi"/>
+          <w:sz w:val="24"/>
+          <w:szCs w:val="24"/>
+        </w:rPr>
+        <w:t>lin</w:t>
+      </w:r>
+      <w:proofErr w:type="spellEnd"/>
+      <w:r>
+        <w:rPr>
+          <w:rFonts w:cstheme="minorHAnsi"/>
+          <w:sz w:val="24"/>
+          <w:szCs w:val="24"/>
+        </w:rPr>
+        <w:t>, Groovy, Scala, and others.</w:t>
+      </w:r>
+    </w:p>
+    <w:p>
+      <w:pPr>
+        <w:jc w:val="both"/>
+        <w:rPr>
+          <w:rFonts w:cstheme="minorHAnsi"/>
+          <w:sz w:val="24"/>
+          <w:szCs w:val="24"/>
+        </w:rPr>
+      </w:pPr>
+      <w:r>
+        <w:rPr>
+          <w:rFonts w:cstheme="minorHAnsi"/>
+          <w:sz w:val="24"/>
+          <w:szCs w:val="24"/>
+        </w:rPr>
+        <w:t>IntelliJ IDEA includes a powerful code editor with advanced tools such as code highlighting, auto-indentation, and code formatting. It also includes a debugger that enables you to step through your code and debug any issues that arise. It also includes a built-in test runner that allows you to run and debug unit tests straight from the IDE.</w:t>
+      </w:r>
+    </w:p>
+    <w:p>
+      <w:pPr>
+        <w:jc w:val="both"/>
+        <w:rPr>
+          <w:rFonts w:cstheme="minorHAnsi"/>
+          <w:sz w:val="24"/>
+          <w:szCs w:val="24"/>
+        </w:rPr>
+      </w:pPr>
+      <w:r>
+        <w:rPr>
+          <w:rFonts w:cstheme="minorHAnsi"/>
+          <w:sz w:val="24"/>
+          <w:szCs w:val="24"/>
+        </w:rPr>
+        <w:t xml:space="preserve">IntelliJ IDEA supports version control systems such as </w:t>
+      </w:r>
+      <w:proofErr w:type="spellStart"/>
+      <w:r>
+        <w:rPr>
+          <w:rFonts w:cstheme="minorHAnsi"/>
+          <w:sz w:val="24"/>
+          <w:szCs w:val="24"/>
+        </w:rPr>
+        <w:t>Git</w:t>
+      </w:r>
+      <w:proofErr w:type="spellEnd"/>
+      <w:r>
+        <w:rPr>
+          <w:rFonts w:cstheme="minorHAnsi"/>
+          <w:sz w:val="24"/>
+          <w:szCs w:val="24"/>
+        </w:rPr>
+        <w:t xml:space="preserve">, Mercurial, and Subversion, making it simple to manage code changes and work with other developers. It also has built-in integration with build tools such as Maven and </w:t>
+      </w:r>
+      <w:proofErr w:type="spellStart"/>
+      <w:r>
+        <w:rPr>
+          <w:rFonts w:cstheme="minorHAnsi"/>
+          <w:sz w:val="24"/>
+          <w:szCs w:val="24"/>
+        </w:rPr>
+        <w:t>Gradle</w:t>
+      </w:r>
+      <w:proofErr w:type="spellEnd"/>
+      <w:r>
+        <w:rPr>
+          <w:rFonts w:cstheme="minorHAnsi"/>
+          <w:sz w:val="24"/>
+          <w:szCs w:val="24"/>
+        </w:rPr>
+        <w:t>, enabling you to build, test, and deploy</w:t>
+      </w:r>
+      <w:r>
+        <w:rPr>
+          <w:rFonts w:cstheme="minorHAnsi"/>
+          <w:sz w:val="24"/>
+          <w:szCs w:val="24"/>
+        </w:rPr>
+        <w:t xml:space="preserve"> your code from within the IDE.</w:t>
+      </w:r>
+    </w:p>
+    <w:p>
+      <w:pPr>
+        <w:jc w:val="both"/>
+        <w:rPr>
+          <w:rFonts w:cstheme="minorHAnsi"/>
+          <w:sz w:val="24"/>
+          <w:szCs w:val="24"/>
+        </w:rPr>
+      </w:pPr>
+      <w:r>
+        <w:rPr>
+          <w:rFonts w:cstheme="minorHAnsi"/>
+          <w:sz w:val="24"/>
+          <w:szCs w:val="24"/>
+        </w:rPr>
+        <w:t>One of the most important aspects of IntelliJ IDEA is its plugin architecture, which allows you to customize and expand the IDE's functionality. There are hundreds of plugins accessible that support different frameworks, libraries, and languages.</w:t>
+      </w:r>
+    </w:p>
+    <w:p>
+      <w:pPr>
+        <w:jc w:val="both"/>
+        <w:rPr>
+          <w:rFonts w:cstheme="minorHAnsi"/>
+          <w:sz w:val="24"/>
+          <w:szCs w:val="24"/>
+        </w:rPr>
+      </w:pPr>
+      <w:r>
+        <w:rPr>
+          <w:rFonts w:cstheme="minorHAnsi"/>
+          <w:sz w:val="24"/>
+          <w:szCs w:val="24"/>
+        </w:rPr>
+        <w:t>IntelliJ IDEA is a powerful and feature-rich IDE that can help you improve your developer productivity. It includes a robust collection of features that support a wide range of programming languages, version control systems, build tools, and other tools.</w:t>
+      </w:r>
+    </w:p>
+    <w:p>
+      <w:pPr>
+        <w:jc w:val="both"/>
+        <w:rPr>
+          <w:rFonts w:cstheme="minorHAnsi"/>
+          <w:b/>
+          <w:sz w:val="24"/>
+          <w:szCs w:val="24"/>
+        </w:rPr>
+      </w:pPr>
+      <w:bookmarkStart w:id="0" w:name="_GoBack"/>
+      <w:r>
+        <w:rPr>
+          <w:rFonts w:cstheme="minorHAnsi"/>
+          <w:b/>
+          <w:sz w:val="24"/>
+          <w:szCs w:val="24"/>
+        </w:rPr>
+        <w:t>3.7.2. Advantages of IntelliJ</w:t>
+      </w:r>
+    </w:p>
+    <w:bookmarkEnd w:id="0"/>
+    <w:p>
+      <w:pPr>
+        <w:jc w:val="both"/>
+        <w:rPr>
+          <w:rFonts w:cstheme="minorHAnsi"/>
+          <w:sz w:val="24"/>
+          <w:szCs w:val="24"/>
+        </w:rPr>
+      </w:pPr>
+    </w:p>
+    <w:p>
+      <w:pPr>
+        <w:jc w:val="both"/>
+        <w:rPr>
+          <w:rFonts w:cstheme="minorHAnsi"/>
+          <w:sz w:val="24"/>
+          <w:szCs w:val="24"/>
+        </w:rPr>
+      </w:pPr>
     </w:p>
     <w:p>
       <w:pPr>
@@ -13516,8 +13507,6 @@
           <w:szCs w:val="24"/>
         </w:rPr>
       </w:pPr>
-      <w:bookmarkStart w:id="0" w:name="_GoBack"/>
-      <w:bookmarkEnd w:id="0"/>
     </w:p>
     <w:p>
       <w:pPr>
@@ -13616,6 +13605,7 @@
           <w:sz w:val="24"/>
           <w:szCs w:val="24"/>
         </w:rPr>
+        <w:lastRenderedPageBreak/>
         <w:t>4.2. User Stories</w:t>
       </w:r>
       <w:r>
@@ -13732,6 +13722,146 @@
           <w:sz w:val="24"/>
           <w:szCs w:val="24"/>
         </w:rPr>
+        <w:t xml:space="preserve">5.1. </w:t>
+      </w:r>
+      <w:r>
+        <w:rPr>
+          <w:rFonts w:cstheme="minorHAnsi"/>
+          <w:sz w:val="24"/>
+          <w:szCs w:val="24"/>
+        </w:rPr>
+        <w:t>Waterfall (should be short. About 1-2 pages)</w:t>
+      </w:r>
+    </w:p>
+    <w:p>
+      <w:pPr>
+        <w:jc w:val="both"/>
+        <w:rPr>
+          <w:rFonts w:cstheme="minorHAnsi"/>
+          <w:sz w:val="24"/>
+          <w:szCs w:val="24"/>
+        </w:rPr>
+      </w:pPr>
+      <w:r>
+        <w:rPr>
+          <w:rFonts w:cstheme="minorHAnsi"/>
+          <w:sz w:val="24"/>
+          <w:szCs w:val="24"/>
+        </w:rPr>
+        <w:t xml:space="preserve">5.2. </w:t>
+      </w:r>
+      <w:r>
+        <w:rPr>
+          <w:rFonts w:cstheme="minorHAnsi"/>
+          <w:sz w:val="24"/>
+          <w:szCs w:val="24"/>
+        </w:rPr>
+        <w:t>Spiral (should be short. About 1-2 pages)</w:t>
+      </w:r>
+    </w:p>
+    <w:p>
+      <w:pPr>
+        <w:jc w:val="both"/>
+        <w:rPr>
+          <w:rFonts w:cstheme="minorHAnsi"/>
+          <w:sz w:val="24"/>
+          <w:szCs w:val="24"/>
+        </w:rPr>
+      </w:pPr>
+      <w:r>
+        <w:rPr>
+          <w:rFonts w:cstheme="minorHAnsi"/>
+          <w:sz w:val="24"/>
+          <w:szCs w:val="24"/>
+        </w:rPr>
+        <w:t xml:space="preserve">5.3. </w:t>
+      </w:r>
+      <w:r>
+        <w:rPr>
+          <w:rFonts w:cstheme="minorHAnsi"/>
+          <w:sz w:val="24"/>
+          <w:szCs w:val="24"/>
+        </w:rPr>
+        <w:t>RAD (Prototyping) (should be short. About 1-2 pages)</w:t>
+      </w:r>
+    </w:p>
+    <w:p>
+      <w:pPr>
+        <w:jc w:val="both"/>
+        <w:rPr>
+          <w:rFonts w:cstheme="minorHAnsi"/>
+          <w:sz w:val="24"/>
+          <w:szCs w:val="24"/>
+        </w:rPr>
+      </w:pPr>
+      <w:r>
+        <w:rPr>
+          <w:rFonts w:cstheme="minorHAnsi"/>
+          <w:sz w:val="24"/>
+          <w:szCs w:val="24"/>
+        </w:rPr>
+        <w:t xml:space="preserve">5.4. </w:t>
+      </w:r>
+      <w:r>
+        <w:rPr>
+          <w:rFonts w:cstheme="minorHAnsi"/>
+          <w:sz w:val="24"/>
+          <w:szCs w:val="24"/>
+        </w:rPr>
+        <w:t>Agile (should be short. About 1-2 pages)</w:t>
+      </w:r>
+    </w:p>
+    <w:p>
+      <w:pPr>
+        <w:jc w:val="both"/>
+        <w:rPr>
+          <w:rFonts w:cstheme="minorHAnsi"/>
+          <w:sz w:val="24"/>
+          <w:szCs w:val="24"/>
+        </w:rPr>
+      </w:pPr>
+      <w:r>
+        <w:rPr>
+          <w:rFonts w:cstheme="minorHAnsi"/>
+          <w:sz w:val="24"/>
+          <w:szCs w:val="24"/>
+        </w:rPr>
+        <w:t xml:space="preserve">5.5. </w:t>
+      </w:r>
+      <w:r>
+        <w:rPr>
+          <w:rFonts w:cstheme="minorHAnsi"/>
+          <w:sz w:val="24"/>
+          <w:szCs w:val="24"/>
+        </w:rPr>
+        <w:t>Your selection of a software development methodologies and your justification (should be short. About 1-2 pages)</w:t>
+      </w:r>
+    </w:p>
+    <w:p>
+      <w:pPr>
+        <w:jc w:val="both"/>
+        <w:rPr>
+          <w:rFonts w:cstheme="minorHAnsi"/>
+          <w:sz w:val="24"/>
+          <w:szCs w:val="24"/>
+        </w:rPr>
+      </w:pPr>
+    </w:p>
+    <w:p>
+      <w:pPr>
+        <w:jc w:val="both"/>
+        <w:rPr>
+          <w:rFonts w:cstheme="minorHAnsi"/>
+          <w:sz w:val="24"/>
+          <w:szCs w:val="24"/>
+        </w:rPr>
+      </w:pPr>
+      <w:r>
+        <w:rPr>
+          <w:rFonts w:cstheme="minorHAnsi"/>
+          <w:sz w:val="24"/>
+          <w:szCs w:val="24"/>
+        </w:rPr>
         <w:t xml:space="preserve">Chapter 6: Design and Implementation of </w:t>
       </w:r>
       <w:r>
@@ -13766,7 +13896,359 @@
           <w:sz w:val="24"/>
           <w:szCs w:val="24"/>
         </w:rPr>
+        <w:t>6.1</w:t>
+      </w:r>
+      <w:r>
+        <w:rPr>
+          <w:rFonts w:cstheme="minorHAnsi"/>
+          <w:sz w:val="24"/>
+          <w:szCs w:val="24"/>
+        </w:rPr>
+        <w:tab/>
+        <w:t>Product Analysis and Design</w:t>
+      </w:r>
+    </w:p>
+    <w:p>
+      <w:pPr>
+        <w:jc w:val="both"/>
+        <w:rPr>
+          <w:rFonts w:cstheme="minorHAnsi"/>
+          <w:sz w:val="24"/>
+          <w:szCs w:val="24"/>
+        </w:rPr>
+      </w:pPr>
+      <w:r>
+        <w:rPr>
+          <w:rFonts w:cstheme="minorHAnsi"/>
+          <w:sz w:val="24"/>
+          <w:szCs w:val="24"/>
+        </w:rPr>
+        <w:t>-</w:t>
+      </w:r>
+      <w:r>
+        <w:rPr>
+          <w:rFonts w:cstheme="minorHAnsi"/>
+          <w:sz w:val="24"/>
+          <w:szCs w:val="24"/>
+        </w:rPr>
+        <w:tab/>
+        <w:t>GUI design</w:t>
+      </w:r>
+    </w:p>
+    <w:p>
+      <w:pPr>
+        <w:jc w:val="both"/>
+        <w:rPr>
+          <w:rFonts w:cstheme="minorHAnsi"/>
+          <w:sz w:val="24"/>
+          <w:szCs w:val="24"/>
+        </w:rPr>
+      </w:pPr>
+      <w:r>
+        <w:rPr>
+          <w:rFonts w:cstheme="minorHAnsi"/>
+          <w:sz w:val="24"/>
+          <w:szCs w:val="24"/>
+        </w:rPr>
+        <w:t>-</w:t>
+      </w:r>
+      <w:r>
+        <w:rPr>
+          <w:rFonts w:cstheme="minorHAnsi"/>
+          <w:sz w:val="24"/>
+          <w:szCs w:val="24"/>
+        </w:rPr>
+        <w:tab/>
+        <w:t>Analysis</w:t>
+      </w:r>
+    </w:p>
+    <w:p>
+      <w:pPr>
+        <w:jc w:val="both"/>
+        <w:rPr>
+          <w:rFonts w:cstheme="minorHAnsi"/>
+          <w:sz w:val="24"/>
+          <w:szCs w:val="24"/>
+        </w:rPr>
+      </w:pPr>
+      <w:r>
+        <w:rPr>
+          <w:rFonts w:cstheme="minorHAnsi"/>
+          <w:sz w:val="24"/>
+          <w:szCs w:val="24"/>
+        </w:rPr>
+        <w:t>-</w:t>
+      </w:r>
+      <w:r>
+        <w:rPr>
+          <w:rFonts w:cstheme="minorHAnsi"/>
+          <w:sz w:val="24"/>
+          <w:szCs w:val="24"/>
+        </w:rPr>
+        <w:tab/>
+        <w:t>Design (Basic and Detailed)</w:t>
+      </w:r>
+    </w:p>
+    <w:p>
+      <w:pPr>
+        <w:jc w:val="both"/>
+        <w:rPr>
+          <w:rFonts w:cstheme="minorHAnsi"/>
+          <w:sz w:val="24"/>
+          <w:szCs w:val="24"/>
+        </w:rPr>
+      </w:pPr>
+      <w:r>
+        <w:rPr>
+          <w:rFonts w:cstheme="minorHAnsi"/>
+          <w:sz w:val="24"/>
+          <w:szCs w:val="24"/>
+        </w:rPr>
+        <w:t>6.2</w:t>
+      </w:r>
+      <w:r>
+        <w:rPr>
+          <w:rFonts w:cstheme="minorHAnsi"/>
+          <w:sz w:val="24"/>
+          <w:szCs w:val="24"/>
+        </w:rPr>
+        <w:tab/>
+        <w:t>Features include with screenshots</w:t>
+      </w:r>
+    </w:p>
+    <w:p>
+      <w:pPr>
+        <w:jc w:val="both"/>
+        <w:rPr>
+          <w:rFonts w:cstheme="minorHAnsi"/>
+          <w:sz w:val="24"/>
+          <w:szCs w:val="24"/>
+        </w:rPr>
+      </w:pPr>
+      <w:r>
+        <w:rPr>
+          <w:rFonts w:cstheme="minorHAnsi"/>
+          <w:sz w:val="24"/>
+          <w:szCs w:val="24"/>
+        </w:rPr>
+        <w:t>-</w:t>
+      </w:r>
+      <w:r>
+        <w:rPr>
+          <w:rFonts w:cstheme="minorHAnsi"/>
+          <w:sz w:val="24"/>
+          <w:szCs w:val="24"/>
+        </w:rPr>
+        <w:tab/>
+        <w:t>Major screenshots (about 5-7 screenshots) with short explanations</w:t>
+      </w:r>
+    </w:p>
+    <w:p>
+      <w:pPr>
+        <w:jc w:val="both"/>
+        <w:rPr>
+          <w:rFonts w:cstheme="minorHAnsi"/>
+          <w:sz w:val="24"/>
+          <w:szCs w:val="24"/>
+        </w:rPr>
+      </w:pPr>
+      <w:r>
+        <w:rPr>
+          <w:rFonts w:cstheme="minorHAnsi"/>
+          <w:sz w:val="24"/>
+          <w:szCs w:val="24"/>
+        </w:rPr>
+        <w:t>6.3</w:t>
+      </w:r>
+      <w:r>
+        <w:rPr>
+          <w:rFonts w:cstheme="minorHAnsi"/>
+          <w:sz w:val="24"/>
+          <w:szCs w:val="24"/>
+        </w:rPr>
+        <w:tab/>
+        <w:t>Product Implementation</w:t>
+      </w:r>
+    </w:p>
+    <w:p>
+      <w:pPr>
+        <w:jc w:val="both"/>
+        <w:rPr>
+          <w:rFonts w:cstheme="minorHAnsi"/>
+          <w:sz w:val="24"/>
+          <w:szCs w:val="24"/>
+        </w:rPr>
+      </w:pPr>
+      <w:r>
+        <w:rPr>
+          <w:rFonts w:cstheme="minorHAnsi"/>
+          <w:sz w:val="24"/>
+          <w:szCs w:val="24"/>
+        </w:rPr>
+        <w:t>-</w:t>
+      </w:r>
+      <w:r>
+        <w:rPr>
+          <w:rFonts w:cstheme="minorHAnsi"/>
+          <w:sz w:val="24"/>
+          <w:szCs w:val="24"/>
+        </w:rPr>
+        <w:tab/>
+        <w:t>Major pieces of code (about 5-7 pieces of code) with technical explanations</w:t>
+      </w:r>
+    </w:p>
+    <w:p>
+      <w:pPr>
+        <w:jc w:val="both"/>
+        <w:rPr>
+          <w:rFonts w:cstheme="minorHAnsi"/>
+          <w:sz w:val="24"/>
+          <w:szCs w:val="24"/>
+        </w:rPr>
+      </w:pPr>
+      <w:r>
+        <w:rPr>
+          <w:rFonts w:cstheme="minorHAnsi"/>
+          <w:sz w:val="24"/>
+          <w:szCs w:val="24"/>
+        </w:rPr>
+        <w:t>6.4</w:t>
+      </w:r>
+      <w:r>
+        <w:rPr>
+          <w:rFonts w:cstheme="minorHAnsi"/>
+          <w:sz w:val="24"/>
+          <w:szCs w:val="24"/>
+        </w:rPr>
+        <w:tab/>
+        <w:t>Evaluation of your product (good/bad) (about 1-2 pages)</w:t>
+      </w:r>
+    </w:p>
+    <w:p>
+      <w:pPr>
+        <w:jc w:val="both"/>
+        <w:rPr>
+          <w:rFonts w:cstheme="minorHAnsi"/>
+          <w:sz w:val="24"/>
+          <w:szCs w:val="24"/>
+        </w:rPr>
+      </w:pPr>
+      <w:r>
+        <w:rPr>
+          <w:rFonts w:cstheme="minorHAnsi"/>
+          <w:sz w:val="24"/>
+          <w:szCs w:val="24"/>
+        </w:rPr>
         <w:t>Chapter 7: Conclusions</w:t>
+      </w:r>
+    </w:p>
+    <w:p>
+      <w:pPr>
+        <w:jc w:val="both"/>
+        <w:rPr>
+          <w:rFonts w:cstheme="minorHAnsi"/>
+          <w:sz w:val="24"/>
+          <w:szCs w:val="24"/>
+        </w:rPr>
+      </w:pPr>
+      <w:r>
+        <w:rPr>
+          <w:rFonts w:cstheme="minorHAnsi"/>
+          <w:sz w:val="24"/>
+          <w:szCs w:val="24"/>
+        </w:rPr>
+        <w:t>7.1</w:t>
+      </w:r>
+      <w:r>
+        <w:rPr>
+          <w:rFonts w:cstheme="minorHAnsi"/>
+          <w:sz w:val="24"/>
+          <w:szCs w:val="24"/>
+        </w:rPr>
+        <w:tab/>
+        <w:t>What you have learned in this project? (about 1-2 pages)</w:t>
+      </w:r>
+    </w:p>
+    <w:p>
+      <w:pPr>
+        <w:jc w:val="both"/>
+        <w:rPr>
+          <w:rFonts w:cstheme="minorHAnsi"/>
+          <w:sz w:val="24"/>
+          <w:szCs w:val="24"/>
+        </w:rPr>
+      </w:pPr>
+      <w:r>
+        <w:rPr>
+          <w:rFonts w:cstheme="minorHAnsi"/>
+          <w:sz w:val="24"/>
+          <w:szCs w:val="24"/>
+        </w:rPr>
+        <w:t>7.2</w:t>
+      </w:r>
+      <w:r>
+        <w:rPr>
+          <w:rFonts w:cstheme="minorHAnsi"/>
+          <w:sz w:val="24"/>
+          <w:szCs w:val="24"/>
+        </w:rPr>
+        <w:tab/>
+        <w:t>What is the result of this project? (about 1-2 pages)</w:t>
+      </w:r>
+    </w:p>
+    <w:p>
+      <w:pPr>
+        <w:jc w:val="both"/>
+        <w:rPr>
+          <w:rFonts w:cstheme="minorHAnsi"/>
+          <w:sz w:val="24"/>
+          <w:szCs w:val="24"/>
+        </w:rPr>
+      </w:pPr>
+      <w:r>
+        <w:rPr>
+          <w:rFonts w:cstheme="minorHAnsi"/>
+          <w:sz w:val="24"/>
+          <w:szCs w:val="24"/>
+        </w:rPr>
+        <w:t>7.3</w:t>
+      </w:r>
+      <w:r>
+        <w:rPr>
+          <w:rFonts w:cstheme="minorHAnsi"/>
+          <w:sz w:val="24"/>
+          <w:szCs w:val="24"/>
+        </w:rPr>
+        <w:tab/>
+        <w:t>Further development of this project (about 1-2 pages)</w:t>
+      </w:r>
+    </w:p>
+    <w:p>
+      <w:pPr>
+        <w:jc w:val="both"/>
+        <w:rPr>
+          <w:rFonts w:cstheme="minorHAnsi"/>
+          <w:sz w:val="24"/>
+          <w:szCs w:val="24"/>
+        </w:rPr>
+      </w:pPr>
+      <w:r>
+        <w:rPr>
+          <w:rFonts w:cstheme="minorHAnsi"/>
+          <w:sz w:val="24"/>
+          <w:szCs w:val="24"/>
+        </w:rPr>
+        <w:lastRenderedPageBreak/>
+        <w:t>-</w:t>
+      </w:r>
+      <w:r>
+        <w:rPr>
+          <w:rFonts w:cstheme="minorHAnsi"/>
+          <w:sz w:val="24"/>
+          <w:szCs w:val="24"/>
+        </w:rPr>
+        <w:tab/>
+        <w:t>What can be done next after this project (whether we can improve? Or Product fine-tuning? Or develop another product? Or put product in market? Or any other research follows this project? Or…)</w:t>
       </w:r>
     </w:p>
     <w:sectPr>
@@ -20346,7 +20828,7 @@
 </file>
 
 <file path=customXml/itemProps1.xml><?xml version="1.0" encoding="utf-8"?>
-<ds:datastoreItem xmlns:ds="http://schemas.openxmlformats.org/officeDocument/2006/customXml" ds:itemID="{1CBE3A25-ABD9-42DD-8FF3-EC6557DD552E}">
+<ds:datastoreItem xmlns:ds="http://schemas.openxmlformats.org/officeDocument/2006/customXml" ds:itemID="{C410DB59-32A6-45F6-B85E-58A93F711B0A}">
   <ds:schemaRefs>
     <ds:schemaRef ds:uri="http://schemas.openxmlformats.org/officeDocument/2006/bibliography"/>
   </ds:schemaRefs>

</xml_diff>

<commit_message>
BE + FE: Fix create order without bike added
</commit_message>
<xml_diff>
--- a/Document/Final Report.docx
+++ b/Document/Final Report.docx
@@ -17206,23 +17206,7 @@
           <w:sz w:val="24"/>
           <w:szCs w:val="24"/>
         </w:rPr>
-        <w:t>Lack o</w:t>
-      </w:r>
-      <w:r>
-        <w:rPr>
-          <w:rFonts w:cstheme="minorHAnsi"/>
-          <w:sz w:val="24"/>
-          <w:szCs w:val="24"/>
-        </w:rPr>
-        <w:t xml:space="preserve">f comprehensive documentation: </w:t>
-      </w:r>
-      <w:r>
-        <w:rPr>
-          <w:rFonts w:cstheme="minorHAnsi"/>
-          <w:sz w:val="24"/>
-          <w:szCs w:val="24"/>
-        </w:rPr>
-        <w:t>The RAD model's rapid prototyping and iterative development approach can lead to a lack of thorough documentation, making it challenging to support and manage the software in the long run.</w:t>
+        <w:t>Lack of comprehensive documentation: The RAD model's rapid prototyping and iterative development approach can lead to a lack of thorough documentation, making it challenging to support and manage the software in the long run.</w:t>
       </w:r>
     </w:p>
     <w:p>
@@ -17245,23 +17229,7 @@
           <w:sz w:val="24"/>
           <w:szCs w:val="24"/>
         </w:rPr>
-        <w:t>High dependency o</w:t>
-      </w:r>
-      <w:r>
-        <w:rPr>
-          <w:rFonts w:cstheme="minorHAnsi"/>
-          <w:sz w:val="24"/>
-          <w:szCs w:val="24"/>
-        </w:rPr>
-        <w:t xml:space="preserve">n the expertise of developers: </w:t>
-      </w:r>
-      <w:r>
-        <w:rPr>
-          <w:rFonts w:cstheme="minorHAnsi"/>
-          <w:sz w:val="24"/>
-          <w:szCs w:val="24"/>
-        </w:rPr>
-        <w:t>To deliver software on time, the RAD model needs highly skilled and experienced developers who can work quickly and effectively. Due to this, it may be challenging to locate developers who are qualified for RAD projects.</w:t>
+        <w:t>High dependency on the expertise of developers: To deliver software on time, the RAD model needs highly skilled and experienced developers who can work quickly and effectively. Due to this, it may be challenging to locate developers who are qualified for RAD projects.</w:t>
       </w:r>
     </w:p>
     <w:p>
@@ -17308,23 +17276,7 @@
           <w:szCs w:val="24"/>
         </w:rPr>
         <w:lastRenderedPageBreak/>
-        <w:t>Limited suitabi</w:t>
-      </w:r>
-      <w:r>
-        <w:rPr>
-          <w:rFonts w:cstheme="minorHAnsi"/>
-          <w:sz w:val="24"/>
-          <w:szCs w:val="24"/>
-        </w:rPr>
-        <w:t xml:space="preserve">lity for large-scale projects: </w:t>
-      </w:r>
-      <w:r>
-        <w:rPr>
-          <w:rFonts w:cstheme="minorHAnsi"/>
-          <w:sz w:val="24"/>
-          <w:szCs w:val="24"/>
-        </w:rPr>
-        <w:t>The RAD model works best for shorter-term, iterative tasks that are of a smaller scope. It might be necessary to take a more structured strategy for bigger, more complicated projects.</w:t>
+        <w:t>Limited suitability for large-scale projects: The RAD model works best for shorter-term, iterative tasks that are of a smaller scope. It might be necessary to take a more structured strategy for bigger, more complicated projects.</w:t>
       </w:r>
     </w:p>
     <w:p>
@@ -17347,24 +17299,18 @@
           <w:sz w:val="24"/>
           <w:szCs w:val="24"/>
         </w:rPr>
-        <w:t>Incre</w:t>
-      </w:r>
-      <w:r>
-        <w:rPr>
-          <w:rFonts w:cstheme="minorHAnsi"/>
-          <w:sz w:val="24"/>
-          <w:szCs w:val="24"/>
-        </w:rPr>
-        <w:t xml:space="preserve">ased risk of project failure:  </w:t>
-      </w:r>
-      <w:r>
-        <w:rPr>
-          <w:rFonts w:cstheme="minorHAnsi"/>
-          <w:sz w:val="24"/>
-          <w:szCs w:val="24"/>
-        </w:rPr>
-        <w:t>Rapid prototyping and iterative development can lead to a lack of stability and consistency, which, if not managed correctly, can raise the risk of project failure.</w:t>
-      </w:r>
+        <w:t>Increased risk of project failure:  Rapid prototyping and iterative development can lead to a lack of stability and consistency, which, if not managed correctly, can raise the risk of project failure.</w:t>
+      </w:r>
+    </w:p>
+    <w:p>
+      <w:pPr>
+        <w:jc w:val="both"/>
+        <w:rPr>
+          <w:rFonts w:cstheme="minorHAnsi"/>
+          <w:sz w:val="24"/>
+          <w:szCs w:val="24"/>
+        </w:rPr>
+      </w:pPr>
     </w:p>
     <w:p>
       <w:pPr>
@@ -17383,25 +17329,671 @@
           <w:szCs w:val="24"/>
         </w:rPr>
       </w:pPr>
-    </w:p>
-    <w:p>
-      <w:pPr>
-        <w:pStyle w:val="55"/>
-      </w:pPr>
-      <w:r>
-        <w:t xml:space="preserve">5.5. </w:t>
-      </w:r>
-      <w:r>
-        <w:t xml:space="preserve">Our </w:t>
-      </w:r>
-      <w:r>
-        <w:t xml:space="preserve">selection of a software development methodologies and </w:t>
-      </w:r>
-      <w:r>
-        <w:t xml:space="preserve">our </w:t>
-      </w:r>
-      <w:r>
-        <w:t xml:space="preserve">justification </w:t>
+      <w:r>
+        <w:rPr>
+          <w:rFonts w:cstheme="minorHAnsi"/>
+          <w:sz w:val="24"/>
+          <w:szCs w:val="24"/>
+        </w:rPr>
+        <w:t>Unlike the previous models, Agi</w:t>
+      </w:r>
+      <w:r>
+        <w:rPr>
+          <w:rFonts w:cstheme="minorHAnsi"/>
+          <w:sz w:val="24"/>
+          <w:szCs w:val="24"/>
+        </w:rPr>
+        <w:t>le is considered as knowledge rather than a model. Instead of fo</w:t>
+      </w:r>
+      <w:r>
+        <w:rPr>
+          <w:rFonts w:cstheme="minorHAnsi"/>
+          <w:sz w:val="24"/>
+          <w:szCs w:val="24"/>
+        </w:rPr>
+        <w:t>cusing on project management, this method</w:t>
+      </w:r>
+      <w:r>
+        <w:rPr>
+          <w:rFonts w:cstheme="minorHAnsi"/>
+          <w:sz w:val="24"/>
+          <w:szCs w:val="24"/>
+        </w:rPr>
+        <w:t xml:space="preserve"> focuses the value it contributes.</w:t>
+      </w:r>
+      <w:r>
+        <w:t xml:space="preserve"> </w:t>
+      </w:r>
+      <w:r>
+        <w:rPr>
+          <w:rFonts w:cstheme="minorHAnsi"/>
+          <w:sz w:val="24"/>
+          <w:szCs w:val="24"/>
+        </w:rPr>
+        <w:t>We'll discover what Agile is right here.</w:t>
+      </w:r>
+    </w:p>
+    <w:p>
+      <w:pPr>
+        <w:jc w:val="both"/>
+        <w:rPr>
+          <w:rFonts w:cstheme="minorHAnsi"/>
+          <w:b/>
+          <w:sz w:val="24"/>
+          <w:szCs w:val="24"/>
+        </w:rPr>
+      </w:pPr>
+      <w:r>
+        <w:rPr>
+          <w:rFonts w:cstheme="minorHAnsi"/>
+          <w:b/>
+          <w:sz w:val="24"/>
+          <w:szCs w:val="24"/>
+        </w:rPr>
+        <w:t>5.4.1. What is Agile methodology?</w:t>
+      </w:r>
+    </w:p>
+    <w:p>
+      <w:pPr>
+        <w:jc w:val="both"/>
+        <w:rPr>
+          <w:rFonts w:cstheme="minorHAnsi"/>
+          <w:sz w:val="24"/>
+          <w:szCs w:val="24"/>
+        </w:rPr>
+      </w:pPr>
+      <w:r>
+        <w:rPr>
+          <w:rFonts w:cstheme="minorHAnsi"/>
+          <w:sz w:val="24"/>
+          <w:szCs w:val="24"/>
+        </w:rPr>
+        <w:t>Agile methodology is a method of project management that places a strong emphasis on adaptability, teamwork, and ongoing development. It was created in response to the limitations of conventional project management methods, which frequently include rigid planning, documentation, and an emphasis on sticking to a predetermined plan.</w:t>
+      </w:r>
+    </w:p>
+    <w:p>
+      <w:pPr>
+        <w:jc w:val="both"/>
+        <w:rPr>
+          <w:rFonts w:cstheme="minorHAnsi"/>
+          <w:sz w:val="24"/>
+          <w:szCs w:val="24"/>
+        </w:rPr>
+      </w:pPr>
+      <w:r>
+        <w:rPr>
+          <w:rFonts w:cstheme="minorHAnsi"/>
+          <w:sz w:val="24"/>
+          <w:szCs w:val="24"/>
+        </w:rPr>
+        <w:t>A set of ideals and principles emphasized in the Agile Manifesto that define the agile methodology include:</w:t>
+      </w:r>
+    </w:p>
+    <w:p>
+      <w:pPr>
+        <w:pStyle w:val="ListParagraph"/>
+        <w:numPr>
+          <w:ilvl w:val="0"/>
+          <w:numId w:val="60"/>
+        </w:numPr>
+        <w:jc w:val="both"/>
+        <w:rPr>
+          <w:rFonts w:cstheme="minorHAnsi"/>
+          <w:sz w:val="24"/>
+          <w:szCs w:val="24"/>
+        </w:rPr>
+      </w:pPr>
+      <w:r>
+        <w:rPr>
+          <w:rFonts w:cstheme="minorHAnsi"/>
+          <w:sz w:val="24"/>
+          <w:szCs w:val="24"/>
+        </w:rPr>
+        <w:t>Individuals and interactions over processes and tools</w:t>
+      </w:r>
+      <w:r>
+        <w:rPr>
+          <w:rFonts w:cstheme="minorHAnsi"/>
+          <w:sz w:val="24"/>
+          <w:szCs w:val="24"/>
+        </w:rPr>
+        <w:t xml:space="preserve">: </w:t>
+      </w:r>
+      <w:r>
+        <w:rPr>
+          <w:rFonts w:cstheme="minorHAnsi"/>
+          <w:sz w:val="24"/>
+          <w:szCs w:val="24"/>
+        </w:rPr>
+        <w:t>This value emphasizes the significance of individuals in the process of development. In contrast to following rigid procedures or depending solely on tools, agile methodology values teamwork and communication between members.</w:t>
+      </w:r>
+    </w:p>
+    <w:p>
+      <w:pPr>
+        <w:pStyle w:val="ListParagraph"/>
+        <w:numPr>
+          <w:ilvl w:val="0"/>
+          <w:numId w:val="60"/>
+        </w:numPr>
+        <w:jc w:val="both"/>
+        <w:rPr>
+          <w:rFonts w:cstheme="minorHAnsi"/>
+          <w:sz w:val="24"/>
+          <w:szCs w:val="24"/>
+        </w:rPr>
+      </w:pPr>
+      <w:r>
+        <w:rPr>
+          <w:rFonts w:cstheme="minorHAnsi"/>
+          <w:sz w:val="24"/>
+          <w:szCs w:val="24"/>
+        </w:rPr>
+        <w:t>Working software over comprehensive documentation</w:t>
+      </w:r>
+      <w:r>
+        <w:rPr>
+          <w:rFonts w:cstheme="minorHAnsi"/>
+          <w:sz w:val="24"/>
+          <w:szCs w:val="24"/>
+        </w:rPr>
+        <w:t xml:space="preserve">: </w:t>
+      </w:r>
+      <w:r>
+        <w:rPr>
+          <w:rFonts w:cstheme="minorHAnsi"/>
+          <w:sz w:val="24"/>
+          <w:szCs w:val="24"/>
+        </w:rPr>
+        <w:t>This value places a greater emphasis on delivering a functional product to the customer than on devoting time to producing copious documentation. According to agile methodology, documentation that might not add value to the finished product is valued over a product that satisfies the requirements of the customer and can be tested and evaluated.</w:t>
+      </w:r>
+    </w:p>
+    <w:p>
+      <w:pPr>
+        <w:pStyle w:val="ListParagraph"/>
+        <w:numPr>
+          <w:ilvl w:val="0"/>
+          <w:numId w:val="60"/>
+        </w:numPr>
+        <w:jc w:val="both"/>
+        <w:rPr>
+          <w:rFonts w:cstheme="minorHAnsi"/>
+          <w:sz w:val="24"/>
+          <w:szCs w:val="24"/>
+        </w:rPr>
+      </w:pPr>
+      <w:r>
+        <w:rPr>
+          <w:rFonts w:cstheme="minorHAnsi"/>
+          <w:sz w:val="24"/>
+          <w:szCs w:val="24"/>
+        </w:rPr>
+        <w:t>Customer collaboration over contract negotiation</w:t>
+      </w:r>
+      <w:r>
+        <w:rPr>
+          <w:rFonts w:cstheme="minorHAnsi"/>
+          <w:sz w:val="24"/>
+          <w:szCs w:val="24"/>
+        </w:rPr>
+        <w:t xml:space="preserve">: </w:t>
+      </w:r>
+      <w:r>
+        <w:rPr>
+          <w:rFonts w:cstheme="minorHAnsi"/>
+          <w:sz w:val="24"/>
+          <w:szCs w:val="24"/>
+        </w:rPr>
+        <w:t>This value emphasizes the worth of close customer collaboration throughout the development process. Instead of depending on a contract to specify the project's requirements, the agile methodology values regular communication with the customer to ensure that the product being created meets their needs.</w:t>
+      </w:r>
+    </w:p>
+    <w:p>
+      <w:pPr>
+        <w:pStyle w:val="ListParagraph"/>
+        <w:numPr>
+          <w:ilvl w:val="0"/>
+          <w:numId w:val="60"/>
+        </w:numPr>
+        <w:jc w:val="both"/>
+        <w:rPr>
+          <w:rFonts w:cstheme="minorHAnsi"/>
+          <w:sz w:val="24"/>
+          <w:szCs w:val="24"/>
+        </w:rPr>
+      </w:pPr>
+      <w:r>
+        <w:rPr>
+          <w:rFonts w:cstheme="minorHAnsi"/>
+          <w:sz w:val="24"/>
+          <w:szCs w:val="24"/>
+        </w:rPr>
+        <w:t>Responding to change over following a plan</w:t>
+      </w:r>
+      <w:r>
+        <w:rPr>
+          <w:rFonts w:cstheme="minorHAnsi"/>
+          <w:sz w:val="24"/>
+          <w:szCs w:val="24"/>
+        </w:rPr>
+        <w:t xml:space="preserve">: </w:t>
+      </w:r>
+      <w:r>
+        <w:rPr>
+          <w:rFonts w:cstheme="minorHAnsi"/>
+          <w:sz w:val="24"/>
+          <w:szCs w:val="24"/>
+        </w:rPr>
+        <w:t>This value points out the importance it is to be adaptable and flexible in the face of shifting demands. Instead of sticking to a rigid plan that might no longer be applicable, agile methodology values the ability to reorient and modify the development process in response to customer feedback or shifting market circumstances.</w:t>
+      </w:r>
+    </w:p>
+    <w:p>
+      <w:pPr>
+        <w:jc w:val="both"/>
+        <w:rPr>
+          <w:rFonts w:cstheme="minorHAnsi"/>
+          <w:sz w:val="24"/>
+          <w:szCs w:val="24"/>
+        </w:rPr>
+      </w:pPr>
+      <w:r>
+        <w:rPr>
+          <w:rFonts w:cstheme="minorHAnsi"/>
+          <w:sz w:val="24"/>
+          <w:szCs w:val="24"/>
+        </w:rPr>
+        <w:lastRenderedPageBreak/>
+        <w:t>Agile methodology usually entails breaking down a project into smaller, more manageable tasks known as "sprints," which are finished in short periods of time. The team in charge of the project collaborates closely, working on each sprint and modifying their strategy as required in response to input from stakeholders.</w:t>
+      </w:r>
+    </w:p>
+    <w:p>
+      <w:pPr>
+        <w:jc w:val="both"/>
+        <w:rPr>
+          <w:rFonts w:cstheme="minorHAnsi"/>
+          <w:sz w:val="24"/>
+          <w:szCs w:val="24"/>
+        </w:rPr>
+      </w:pPr>
+      <w:r>
+        <w:rPr>
+          <w:rFonts w:cstheme="minorHAnsi"/>
+          <w:sz w:val="24"/>
+          <w:szCs w:val="24"/>
+        </w:rPr>
+        <w:t>The agile approach is frequently used in software development, but it can be used on any project that calls for adaptability and a commitment to ongoing improvement.</w:t>
+      </w:r>
+    </w:p>
+    <w:p>
+      <w:pPr>
+        <w:jc w:val="both"/>
+        <w:rPr>
+          <w:rFonts w:cstheme="minorHAnsi"/>
+          <w:b/>
+          <w:sz w:val="24"/>
+          <w:szCs w:val="24"/>
+        </w:rPr>
+      </w:pPr>
+      <w:r>
+        <w:rPr>
+          <w:rFonts w:cstheme="minorHAnsi"/>
+          <w:b/>
+          <w:sz w:val="24"/>
+          <w:szCs w:val="24"/>
+        </w:rPr>
+        <w:t>5.4.2</w:t>
+      </w:r>
+      <w:r>
+        <w:rPr>
+          <w:rFonts w:cstheme="minorHAnsi"/>
+          <w:b/>
+          <w:sz w:val="24"/>
+          <w:szCs w:val="24"/>
+        </w:rPr>
+        <w:t>. Advantages of Agile methodology.</w:t>
+      </w:r>
+    </w:p>
+    <w:p>
+      <w:pPr>
+        <w:jc w:val="both"/>
+        <w:rPr>
+          <w:rFonts w:cstheme="minorHAnsi"/>
+          <w:sz w:val="24"/>
+          <w:szCs w:val="24"/>
+        </w:rPr>
+      </w:pPr>
+      <w:r>
+        <w:rPr>
+          <w:rFonts w:cstheme="minorHAnsi"/>
+          <w:sz w:val="24"/>
+          <w:szCs w:val="24"/>
+        </w:rPr>
+        <w:t>Flexibility: Agile methodologies are created to be adaptable and flexible to changes in project requirements, enabling teams to react rapidly to new information or changing needs.</w:t>
+      </w:r>
+    </w:p>
+    <w:p>
+      <w:pPr>
+        <w:jc w:val="both"/>
+        <w:rPr>
+          <w:rFonts w:cstheme="minorHAnsi"/>
+          <w:sz w:val="24"/>
+          <w:szCs w:val="24"/>
+        </w:rPr>
+      </w:pPr>
+      <w:r>
+        <w:rPr>
+          <w:rFonts w:cstheme="minorHAnsi"/>
+          <w:sz w:val="24"/>
+          <w:szCs w:val="24"/>
+        </w:rPr>
+        <w:t xml:space="preserve">Enhanced collaboration: </w:t>
+      </w:r>
+      <w:r>
+        <w:rPr>
+          <w:rFonts w:cstheme="minorHAnsi"/>
+          <w:sz w:val="24"/>
+          <w:szCs w:val="24"/>
+        </w:rPr>
+        <w:t>Collaboration between team members, clients, and stakeholders is encouraged by the agile methodology, which may result in a clearer grasp of the project objectives and a more effective workflow.</w:t>
+      </w:r>
+    </w:p>
+    <w:p>
+      <w:pPr>
+        <w:jc w:val="both"/>
+        <w:rPr>
+          <w:rFonts w:cstheme="minorHAnsi"/>
+          <w:sz w:val="24"/>
+          <w:szCs w:val="24"/>
+        </w:rPr>
+      </w:pPr>
+      <w:r>
+        <w:rPr>
+          <w:rFonts w:cstheme="minorHAnsi"/>
+          <w:sz w:val="24"/>
+          <w:szCs w:val="24"/>
+        </w:rPr>
+        <w:t>More rapid time to market Agile methodology places a strong emphasis on providing functional software frequently, which can reduce time-to-market and hasten the delivery of value to customers.</w:t>
+      </w:r>
+    </w:p>
+    <w:p>
+      <w:pPr>
+        <w:jc w:val="both"/>
+        <w:rPr>
+          <w:rFonts w:cstheme="minorHAnsi"/>
+          <w:sz w:val="24"/>
+          <w:szCs w:val="24"/>
+        </w:rPr>
+      </w:pPr>
+      <w:r>
+        <w:rPr>
+          <w:rFonts w:cstheme="minorHAnsi"/>
+          <w:sz w:val="24"/>
+          <w:szCs w:val="24"/>
+        </w:rPr>
+        <w:t>Quality improvement: Throughout the project, the agile methodology places a strong emphasis on testing and quality assurance, producing deliverables of better quality.</w:t>
+      </w:r>
+    </w:p>
+    <w:p>
+      <w:pPr>
+        <w:jc w:val="both"/>
+        <w:rPr>
+          <w:rFonts w:cstheme="minorHAnsi"/>
+          <w:sz w:val="24"/>
+          <w:szCs w:val="24"/>
+        </w:rPr>
+      </w:pPr>
+      <w:r>
+        <w:rPr>
+          <w:rFonts w:cstheme="minorHAnsi"/>
+          <w:sz w:val="24"/>
+          <w:szCs w:val="24"/>
+        </w:rPr>
+        <w:t>Continuous improvement: The goal of the agile methodology is to promote continuous development through frequent feedback, retrospectives, and iteration, resulting in better results over time.</w:t>
+      </w:r>
+    </w:p>
+    <w:p>
+      <w:pPr>
+        <w:jc w:val="both"/>
+        <w:rPr>
+          <w:rFonts w:cstheme="minorHAnsi"/>
+          <w:sz w:val="24"/>
+          <w:szCs w:val="24"/>
+        </w:rPr>
+      </w:pPr>
+      <w:r>
+        <w:rPr>
+          <w:rFonts w:cstheme="minorHAnsi"/>
+          <w:sz w:val="24"/>
+          <w:szCs w:val="24"/>
+        </w:rPr>
+        <w:t>Greater transparency: Agile methodologies encourage openness and dialogue both within the team and with stakeholders, which can help to prevent misunderstandings and make sure that everyone is on the same page regarding the objectives and status of the project.</w:t>
+      </w:r>
+    </w:p>
+    <w:p>
+      <w:pPr>
+        <w:jc w:val="both"/>
+        <w:rPr>
+          <w:rFonts w:cstheme="minorHAnsi"/>
+          <w:sz w:val="24"/>
+          <w:szCs w:val="24"/>
+        </w:rPr>
+      </w:pPr>
+      <w:r>
+        <w:rPr>
+          <w:rFonts w:cstheme="minorHAnsi"/>
+          <w:sz w:val="24"/>
+          <w:szCs w:val="24"/>
+        </w:rPr>
+        <w:t>Enhanced client satisfaction: Agile methodology places a strong emphasis on customer feedback and collaboration, which can result in a greater comprehension of customers' requirements and a higher level of end-user satisfaction.</w:t>
+      </w:r>
+    </w:p>
+    <w:p>
+      <w:pPr>
+        <w:jc w:val="both"/>
+        <w:rPr>
+          <w:rFonts w:cstheme="minorHAnsi"/>
+          <w:b/>
+          <w:sz w:val="24"/>
+          <w:szCs w:val="24"/>
+        </w:rPr>
+      </w:pPr>
+      <w:r>
+        <w:rPr>
+          <w:rFonts w:cstheme="minorHAnsi"/>
+          <w:b/>
+          <w:sz w:val="24"/>
+          <w:szCs w:val="24"/>
+        </w:rPr>
+        <w:t xml:space="preserve">5.4.3. </w:t>
+      </w:r>
+      <w:r>
+        <w:rPr>
+          <w:rFonts w:cstheme="minorHAnsi"/>
+          <w:b/>
+          <w:sz w:val="24"/>
+          <w:szCs w:val="24"/>
+        </w:rPr>
+        <w:t>Disadvantages of Agile</w:t>
+      </w:r>
+    </w:p>
+    <w:p>
+      <w:pPr>
+        <w:jc w:val="both"/>
+        <w:rPr>
+          <w:rFonts w:cstheme="minorHAnsi"/>
+          <w:sz w:val="24"/>
+          <w:szCs w:val="24"/>
+        </w:rPr>
+      </w:pPr>
+      <w:r>
+        <w:rPr>
+          <w:rFonts w:cstheme="minorHAnsi"/>
+          <w:sz w:val="24"/>
+          <w:szCs w:val="24"/>
+        </w:rPr>
+        <w:t xml:space="preserve">Limited predictability: </w:t>
+      </w:r>
+      <w:r>
+        <w:rPr>
+          <w:rFonts w:cstheme="minorHAnsi"/>
+          <w:sz w:val="24"/>
+          <w:szCs w:val="24"/>
+        </w:rPr>
+        <w:t>Because the agile technique depends on flexibility and adaptation, it can be challenging to forecast project timelines or results.</w:t>
+      </w:r>
+    </w:p>
+    <w:p>
+      <w:pPr>
+        <w:jc w:val="both"/>
+        <w:rPr>
+          <w:rFonts w:cstheme="minorHAnsi"/>
+          <w:sz w:val="24"/>
+          <w:szCs w:val="24"/>
+        </w:rPr>
+      </w:pPr>
+      <w:r>
+        <w:rPr>
+          <w:rFonts w:cstheme="minorHAnsi"/>
+          <w:sz w:val="24"/>
+          <w:szCs w:val="24"/>
+        </w:rPr>
+        <w:t xml:space="preserve">Requires skilled team members: </w:t>
+      </w:r>
+      <w:r>
+        <w:rPr>
+          <w:rFonts w:cstheme="minorHAnsi"/>
+          <w:sz w:val="24"/>
+          <w:szCs w:val="24"/>
+        </w:rPr>
+        <w:t>Teams using the agile methodology need members with the right skills and expertise who can work well together and act quickly.</w:t>
+      </w:r>
+    </w:p>
+    <w:p>
+      <w:pPr>
+        <w:jc w:val="both"/>
+        <w:rPr>
+          <w:rFonts w:cstheme="minorHAnsi"/>
+          <w:sz w:val="24"/>
+          <w:szCs w:val="24"/>
+        </w:rPr>
+      </w:pPr>
+      <w:r>
+        <w:rPr>
+          <w:rFonts w:cstheme="minorHAnsi"/>
+          <w:sz w:val="24"/>
+          <w:szCs w:val="24"/>
+        </w:rPr>
+        <w:t>Can be difficult to scale: Agile methodology depends on close collaboration and frequent communication, so scaling it to bigger teams or more complicated projects can be challenging.</w:t>
+      </w:r>
+    </w:p>
+    <w:p>
+      <w:pPr>
+        <w:jc w:val="both"/>
+        <w:rPr>
+          <w:rFonts w:cstheme="minorHAnsi"/>
+          <w:sz w:val="24"/>
+          <w:szCs w:val="24"/>
+        </w:rPr>
+      </w:pPr>
+    </w:p>
+    <w:p>
+      <w:pPr>
+        <w:jc w:val="both"/>
+        <w:rPr>
+          <w:rFonts w:cstheme="minorHAnsi"/>
+          <w:sz w:val="24"/>
+          <w:szCs w:val="24"/>
+        </w:rPr>
+      </w:pPr>
+      <w:r>
+        <w:rPr>
+          <w:rFonts w:cstheme="minorHAnsi"/>
+          <w:sz w:val="24"/>
+          <w:szCs w:val="24"/>
+        </w:rPr>
+        <w:t xml:space="preserve">Can be disruptive: </w:t>
+      </w:r>
+      <w:r>
+        <w:rPr>
+          <w:rFonts w:cstheme="minorHAnsi"/>
+          <w:sz w:val="24"/>
+          <w:szCs w:val="24"/>
+        </w:rPr>
+        <w:t>In some organizations, the agile methodology may be difficult to adopt because it can disrupt estab</w:t>
+      </w:r>
+      <w:r>
+        <w:rPr>
+          <w:rFonts w:cstheme="minorHAnsi"/>
+          <w:sz w:val="24"/>
+          <w:szCs w:val="24"/>
+        </w:rPr>
+        <w:t>lished workflows and processes.</w:t>
+      </w:r>
+    </w:p>
+    <w:p>
+      <w:pPr>
+        <w:jc w:val="both"/>
+        <w:rPr>
+          <w:rFonts w:cstheme="minorHAnsi"/>
+          <w:sz w:val="24"/>
+          <w:szCs w:val="24"/>
+        </w:rPr>
+      </w:pPr>
+      <w:r>
+        <w:rPr>
+          <w:rFonts w:cstheme="minorHAnsi"/>
+          <w:sz w:val="24"/>
+          <w:szCs w:val="24"/>
+        </w:rPr>
+        <w:t xml:space="preserve">Risk of scope creep: </w:t>
+      </w:r>
+      <w:r>
+        <w:rPr>
+          <w:rFonts w:cstheme="minorHAnsi"/>
+          <w:sz w:val="24"/>
+          <w:szCs w:val="24"/>
+        </w:rPr>
+        <w:t>Agile methodologies are prone to scope creep because changes to project requirements and obje</w:t>
+      </w:r>
+      <w:r>
+        <w:rPr>
+          <w:rFonts w:cstheme="minorHAnsi"/>
+          <w:sz w:val="24"/>
+          <w:szCs w:val="24"/>
+        </w:rPr>
+        <w:t>ctives are easily accommodated.</w:t>
+      </w:r>
+    </w:p>
+    <w:p>
+      <w:pPr>
+        <w:jc w:val="both"/>
+        <w:rPr>
+          <w:rFonts w:cstheme="minorHAnsi"/>
+          <w:sz w:val="24"/>
+          <w:szCs w:val="24"/>
+        </w:rPr>
+      </w:pPr>
+      <w:r>
+        <w:rPr>
+          <w:rFonts w:cstheme="minorHAnsi"/>
+          <w:sz w:val="24"/>
+          <w:szCs w:val="24"/>
+        </w:rPr>
+        <w:t>Reli</w:t>
+      </w:r>
+      <w:r>
+        <w:rPr>
+          <w:rFonts w:cstheme="minorHAnsi"/>
+          <w:sz w:val="24"/>
+          <w:szCs w:val="24"/>
+        </w:rPr>
+        <w:t xml:space="preserve">ance on customer availability: </w:t>
+      </w:r>
+      <w:r>
+        <w:rPr>
+          <w:rFonts w:cstheme="minorHAnsi"/>
+          <w:sz w:val="24"/>
+          <w:szCs w:val="24"/>
+        </w:rPr>
+        <w:t>Because the agile methodology depends on customer collaboration and input, it can be challenging if customers are not accessible or responsive.</w:t>
       </w:r>
     </w:p>
     <w:p>
@@ -17418,6 +18010,36 @@
     </w:p>
     <w:p>
       <w:pPr>
+        <w:pStyle w:val="55"/>
+      </w:pPr>
+      <w:r>
+        <w:t xml:space="preserve">5.5. </w:t>
+      </w:r>
+      <w:r>
+        <w:t xml:space="preserve">Our </w:t>
+      </w:r>
+      <w:r>
+        <w:t xml:space="preserve">selection of a software development methodologies and </w:t>
+      </w:r>
+      <w:r>
+        <w:t xml:space="preserve">our </w:t>
+      </w:r>
+      <w:r>
+        <w:t xml:space="preserve">justification </w:t>
+      </w:r>
+    </w:p>
+    <w:p>
+      <w:pPr>
+        <w:jc w:val="both"/>
+        <w:rPr>
+          <w:rFonts w:cstheme="minorHAnsi"/>
+          <w:sz w:val="24"/>
+          <w:szCs w:val="24"/>
+        </w:rPr>
+      </w:pPr>
+    </w:p>
+    <w:p>
+      <w:pPr>
         <w:pStyle w:val="Chapter6"/>
       </w:pPr>
       <w:r>
@@ -17707,6 +18329,7 @@
         <w:pStyle w:val="71"/>
       </w:pPr>
       <w:r>
+        <w:lastRenderedPageBreak/>
         <w:t xml:space="preserve">7.1. </w:t>
       </w:r>
       <w:r>
@@ -20599,6 +21222,119 @@
     </w:lvl>
   </w:abstractNum>
   <w:abstractNum w:abstractNumId="25" w15:restartNumberingAfterBreak="0">
+    <w:nsid w:val="37463863"/>
+    <w:multiLevelType w:val="hybridMultilevel"/>
+    <w:tmpl w:val="DD4AED1E"/>
+    <w:lvl w:ilvl="0" w:tplc="04090001">
+      <w:start w:val="1"/>
+      <w:numFmt w:val="bullet"/>
+      <w:lvlText w:val=""/>
+      <w:lvlJc w:val="left"/>
+      <w:pPr>
+        <w:ind w:left="720" w:hanging="360"/>
+      </w:pPr>
+      <w:rPr>
+        <w:rFonts w:ascii="Symbol" w:hAnsi="Symbol" w:hint="default"/>
+      </w:rPr>
+    </w:lvl>
+    <w:lvl w:ilvl="1" w:tplc="04090003" w:tentative="1">
+      <w:start w:val="1"/>
+      <w:numFmt w:val="bullet"/>
+      <w:lvlText w:val="o"/>
+      <w:lvlJc w:val="left"/>
+      <w:pPr>
+        <w:ind w:left="1440" w:hanging="360"/>
+      </w:pPr>
+      <w:rPr>
+        <w:rFonts w:ascii="Courier New" w:hAnsi="Courier New" w:cs="Courier New" w:hint="default"/>
+      </w:rPr>
+    </w:lvl>
+    <w:lvl w:ilvl="2" w:tplc="04090005" w:tentative="1">
+      <w:start w:val="1"/>
+      <w:numFmt w:val="bullet"/>
+      <w:lvlText w:val=""/>
+      <w:lvlJc w:val="left"/>
+      <w:pPr>
+        <w:ind w:left="2160" w:hanging="360"/>
+      </w:pPr>
+      <w:rPr>
+        <w:rFonts w:ascii="Wingdings" w:hAnsi="Wingdings" w:hint="default"/>
+      </w:rPr>
+    </w:lvl>
+    <w:lvl w:ilvl="3" w:tplc="04090001" w:tentative="1">
+      <w:start w:val="1"/>
+      <w:numFmt w:val="bullet"/>
+      <w:lvlText w:val=""/>
+      <w:lvlJc w:val="left"/>
+      <w:pPr>
+        <w:ind w:left="2880" w:hanging="360"/>
+      </w:pPr>
+      <w:rPr>
+        <w:rFonts w:ascii="Symbol" w:hAnsi="Symbol" w:hint="default"/>
+      </w:rPr>
+    </w:lvl>
+    <w:lvl w:ilvl="4" w:tplc="04090003" w:tentative="1">
+      <w:start w:val="1"/>
+      <w:numFmt w:val="bullet"/>
+      <w:lvlText w:val="o"/>
+      <w:lvlJc w:val="left"/>
+      <w:pPr>
+        <w:ind w:left="3600" w:hanging="360"/>
+      </w:pPr>
+      <w:rPr>
+        <w:rFonts w:ascii="Courier New" w:hAnsi="Courier New" w:cs="Courier New" w:hint="default"/>
+      </w:rPr>
+    </w:lvl>
+    <w:lvl w:ilvl="5" w:tplc="04090005" w:tentative="1">
+      <w:start w:val="1"/>
+      <w:numFmt w:val="bullet"/>
+      <w:lvlText w:val=""/>
+      <w:lvlJc w:val="left"/>
+      <w:pPr>
+        <w:ind w:left="4320" w:hanging="360"/>
+      </w:pPr>
+      <w:rPr>
+        <w:rFonts w:ascii="Wingdings" w:hAnsi="Wingdings" w:hint="default"/>
+      </w:rPr>
+    </w:lvl>
+    <w:lvl w:ilvl="6" w:tplc="04090001" w:tentative="1">
+      <w:start w:val="1"/>
+      <w:numFmt w:val="bullet"/>
+      <w:lvlText w:val=""/>
+      <w:lvlJc w:val="left"/>
+      <w:pPr>
+        <w:ind w:left="5040" w:hanging="360"/>
+      </w:pPr>
+      <w:rPr>
+        <w:rFonts w:ascii="Symbol" w:hAnsi="Symbol" w:hint="default"/>
+      </w:rPr>
+    </w:lvl>
+    <w:lvl w:ilvl="7" w:tplc="04090003" w:tentative="1">
+      <w:start w:val="1"/>
+      <w:numFmt w:val="bullet"/>
+      <w:lvlText w:val="o"/>
+      <w:lvlJc w:val="left"/>
+      <w:pPr>
+        <w:ind w:left="5760" w:hanging="360"/>
+      </w:pPr>
+      <w:rPr>
+        <w:rFonts w:ascii="Courier New" w:hAnsi="Courier New" w:cs="Courier New" w:hint="default"/>
+      </w:rPr>
+    </w:lvl>
+    <w:lvl w:ilvl="8" w:tplc="04090005" w:tentative="1">
+      <w:start w:val="1"/>
+      <w:numFmt w:val="bullet"/>
+      <w:lvlText w:val=""/>
+      <w:lvlJc w:val="left"/>
+      <w:pPr>
+        <w:ind w:left="6480" w:hanging="360"/>
+      </w:pPr>
+      <w:rPr>
+        <w:rFonts w:ascii="Wingdings" w:hAnsi="Wingdings" w:hint="default"/>
+      </w:rPr>
+    </w:lvl>
+  </w:abstractNum>
+  <w:abstractNum w:abstractNumId="26" w15:restartNumberingAfterBreak="0">
     <w:nsid w:val="3848624B"/>
     <w:multiLevelType w:val="hybridMultilevel"/>
     <w:tmpl w:val="93409EDE"/>
@@ -20687,7 +21423,7 @@
       </w:pPr>
     </w:lvl>
   </w:abstractNum>
-  <w:abstractNum w:abstractNumId="26" w15:restartNumberingAfterBreak="0">
+  <w:abstractNum w:abstractNumId="27" w15:restartNumberingAfterBreak="0">
     <w:nsid w:val="3F991F4C"/>
     <w:multiLevelType w:val="hybridMultilevel"/>
     <w:tmpl w:val="D9784C92"/>
@@ -20800,7 +21536,7 @@
       </w:rPr>
     </w:lvl>
   </w:abstractNum>
-  <w:abstractNum w:abstractNumId="27" w15:restartNumberingAfterBreak="0">
+  <w:abstractNum w:abstractNumId="28" w15:restartNumberingAfterBreak="0">
     <w:nsid w:val="40151CEC"/>
     <w:multiLevelType w:val="hybridMultilevel"/>
     <w:tmpl w:val="721AC90C"/>
@@ -20913,7 +21649,7 @@
       </w:rPr>
     </w:lvl>
   </w:abstractNum>
-  <w:abstractNum w:abstractNumId="28" w15:restartNumberingAfterBreak="0">
+  <w:abstractNum w:abstractNumId="29" w15:restartNumberingAfterBreak="0">
     <w:nsid w:val="406228CA"/>
     <w:multiLevelType w:val="hybridMultilevel"/>
     <w:tmpl w:val="283E3626"/>
@@ -21026,7 +21762,7 @@
       </w:rPr>
     </w:lvl>
   </w:abstractNum>
-  <w:abstractNum w:abstractNumId="29" w15:restartNumberingAfterBreak="0">
+  <w:abstractNum w:abstractNumId="30" w15:restartNumberingAfterBreak="0">
     <w:nsid w:val="43E15AEB"/>
     <w:multiLevelType w:val="hybridMultilevel"/>
     <w:tmpl w:val="53CE5584"/>
@@ -21139,7 +21875,7 @@
       </w:rPr>
     </w:lvl>
   </w:abstractNum>
-  <w:abstractNum w:abstractNumId="30" w15:restartNumberingAfterBreak="0">
+  <w:abstractNum w:abstractNumId="31" w15:restartNumberingAfterBreak="0">
     <w:nsid w:val="47D7457C"/>
     <w:multiLevelType w:val="hybridMultilevel"/>
     <w:tmpl w:val="AE1885A8"/>
@@ -21252,7 +21988,7 @@
       </w:rPr>
     </w:lvl>
   </w:abstractNum>
-  <w:abstractNum w:abstractNumId="31" w15:restartNumberingAfterBreak="0">
+  <w:abstractNum w:abstractNumId="32" w15:restartNumberingAfterBreak="0">
     <w:nsid w:val="498130B1"/>
     <w:multiLevelType w:val="hybridMultilevel"/>
     <w:tmpl w:val="450C47EE"/>
@@ -21365,7 +22101,7 @@
       </w:rPr>
     </w:lvl>
   </w:abstractNum>
-  <w:abstractNum w:abstractNumId="32" w15:restartNumberingAfterBreak="0">
+  <w:abstractNum w:abstractNumId="33" w15:restartNumberingAfterBreak="0">
     <w:nsid w:val="49FF0E26"/>
     <w:multiLevelType w:val="hybridMultilevel"/>
     <w:tmpl w:val="14BCB22E"/>
@@ -21478,7 +22214,7 @@
       </w:rPr>
     </w:lvl>
   </w:abstractNum>
-  <w:abstractNum w:abstractNumId="33" w15:restartNumberingAfterBreak="0">
+  <w:abstractNum w:abstractNumId="34" w15:restartNumberingAfterBreak="0">
     <w:nsid w:val="4C360389"/>
     <w:multiLevelType w:val="hybridMultilevel"/>
     <w:tmpl w:val="99AA9C12"/>
@@ -21591,7 +22327,7 @@
       </w:rPr>
     </w:lvl>
   </w:abstractNum>
-  <w:abstractNum w:abstractNumId="34" w15:restartNumberingAfterBreak="0">
+  <w:abstractNum w:abstractNumId="35" w15:restartNumberingAfterBreak="0">
     <w:nsid w:val="50853782"/>
     <w:multiLevelType w:val="hybridMultilevel"/>
     <w:tmpl w:val="64CEA994"/>
@@ -21704,7 +22440,7 @@
       </w:rPr>
     </w:lvl>
   </w:abstractNum>
-  <w:abstractNum w:abstractNumId="35" w15:restartNumberingAfterBreak="0">
+  <w:abstractNum w:abstractNumId="36" w15:restartNumberingAfterBreak="0">
     <w:nsid w:val="53F114A4"/>
     <w:multiLevelType w:val="hybridMultilevel"/>
     <w:tmpl w:val="088ADFC6"/>
@@ -21817,7 +22553,7 @@
       </w:rPr>
     </w:lvl>
   </w:abstractNum>
-  <w:abstractNum w:abstractNumId="36" w15:restartNumberingAfterBreak="0">
+  <w:abstractNum w:abstractNumId="37" w15:restartNumberingAfterBreak="0">
     <w:nsid w:val="58255D28"/>
     <w:multiLevelType w:val="hybridMultilevel"/>
     <w:tmpl w:val="38FEB87C"/>
@@ -21930,7 +22666,7 @@
       </w:rPr>
     </w:lvl>
   </w:abstractNum>
-  <w:abstractNum w:abstractNumId="37" w15:restartNumberingAfterBreak="0">
+  <w:abstractNum w:abstractNumId="38" w15:restartNumberingAfterBreak="0">
     <w:nsid w:val="58894EBB"/>
     <w:multiLevelType w:val="hybridMultilevel"/>
     <w:tmpl w:val="2414712C"/>
@@ -22043,7 +22779,7 @@
       </w:rPr>
     </w:lvl>
   </w:abstractNum>
-  <w:abstractNum w:abstractNumId="38" w15:restartNumberingAfterBreak="0">
+  <w:abstractNum w:abstractNumId="39" w15:restartNumberingAfterBreak="0">
     <w:nsid w:val="58A44A90"/>
     <w:multiLevelType w:val="hybridMultilevel"/>
     <w:tmpl w:val="B61CEDD2"/>
@@ -22156,7 +22892,7 @@
       </w:rPr>
     </w:lvl>
   </w:abstractNum>
-  <w:abstractNum w:abstractNumId="39" w15:restartNumberingAfterBreak="0">
+  <w:abstractNum w:abstractNumId="40" w15:restartNumberingAfterBreak="0">
     <w:nsid w:val="595152AE"/>
     <w:multiLevelType w:val="hybridMultilevel"/>
     <w:tmpl w:val="62A4C8AA"/>
@@ -22269,7 +23005,7 @@
       </w:rPr>
     </w:lvl>
   </w:abstractNum>
-  <w:abstractNum w:abstractNumId="40" w15:restartNumberingAfterBreak="0">
+  <w:abstractNum w:abstractNumId="41" w15:restartNumberingAfterBreak="0">
     <w:nsid w:val="5ECB52B2"/>
     <w:multiLevelType w:val="hybridMultilevel"/>
     <w:tmpl w:val="74902C42"/>
@@ -22382,7 +23118,7 @@
       </w:rPr>
     </w:lvl>
   </w:abstractNum>
-  <w:abstractNum w:abstractNumId="41" w15:restartNumberingAfterBreak="0">
+  <w:abstractNum w:abstractNumId="42" w15:restartNumberingAfterBreak="0">
     <w:nsid w:val="60B13656"/>
     <w:multiLevelType w:val="hybridMultilevel"/>
     <w:tmpl w:val="8EA6DE5E"/>
@@ -22495,7 +23231,7 @@
       </w:rPr>
     </w:lvl>
   </w:abstractNum>
-  <w:abstractNum w:abstractNumId="42" w15:restartNumberingAfterBreak="0">
+  <w:abstractNum w:abstractNumId="43" w15:restartNumberingAfterBreak="0">
     <w:nsid w:val="622501C1"/>
     <w:multiLevelType w:val="hybridMultilevel"/>
     <w:tmpl w:val="F7F0754A"/>
@@ -22608,7 +23344,7 @@
       </w:rPr>
     </w:lvl>
   </w:abstractNum>
-  <w:abstractNum w:abstractNumId="43" w15:restartNumberingAfterBreak="0">
+  <w:abstractNum w:abstractNumId="44" w15:restartNumberingAfterBreak="0">
     <w:nsid w:val="6464236D"/>
     <w:multiLevelType w:val="hybridMultilevel"/>
     <w:tmpl w:val="A10E0156"/>
@@ -22721,7 +23457,7 @@
       </w:rPr>
     </w:lvl>
   </w:abstractNum>
-  <w:abstractNum w:abstractNumId="44" w15:restartNumberingAfterBreak="0">
+  <w:abstractNum w:abstractNumId="45" w15:restartNumberingAfterBreak="0">
     <w:nsid w:val="6568025E"/>
     <w:multiLevelType w:val="hybridMultilevel"/>
     <w:tmpl w:val="18C45B1A"/>
@@ -22834,7 +23570,7 @@
       </w:rPr>
     </w:lvl>
   </w:abstractNum>
-  <w:abstractNum w:abstractNumId="45" w15:restartNumberingAfterBreak="0">
+  <w:abstractNum w:abstractNumId="46" w15:restartNumberingAfterBreak="0">
     <w:nsid w:val="6610406E"/>
     <w:multiLevelType w:val="hybridMultilevel"/>
     <w:tmpl w:val="EBD01C34"/>
@@ -22947,7 +23683,7 @@
       </w:rPr>
     </w:lvl>
   </w:abstractNum>
-  <w:abstractNum w:abstractNumId="46" w15:restartNumberingAfterBreak="0">
+  <w:abstractNum w:abstractNumId="47" w15:restartNumberingAfterBreak="0">
     <w:nsid w:val="667721E4"/>
     <w:multiLevelType w:val="hybridMultilevel"/>
     <w:tmpl w:val="DA4C24EA"/>
@@ -23060,7 +23796,7 @@
       </w:rPr>
     </w:lvl>
   </w:abstractNum>
-  <w:abstractNum w:abstractNumId="47" w15:restartNumberingAfterBreak="0">
+  <w:abstractNum w:abstractNumId="48" w15:restartNumberingAfterBreak="0">
     <w:nsid w:val="678E112B"/>
     <w:multiLevelType w:val="hybridMultilevel"/>
     <w:tmpl w:val="BE4019FC"/>
@@ -23173,7 +23909,7 @@
       </w:rPr>
     </w:lvl>
   </w:abstractNum>
-  <w:abstractNum w:abstractNumId="48" w15:restartNumberingAfterBreak="0">
+  <w:abstractNum w:abstractNumId="49" w15:restartNumberingAfterBreak="0">
     <w:nsid w:val="748E3D63"/>
     <w:multiLevelType w:val="hybridMultilevel"/>
     <w:tmpl w:val="8B86F764"/>
@@ -23286,7 +24022,7 @@
       </w:rPr>
     </w:lvl>
   </w:abstractNum>
-  <w:abstractNum w:abstractNumId="49" w15:restartNumberingAfterBreak="0">
+  <w:abstractNum w:abstractNumId="50" w15:restartNumberingAfterBreak="0">
     <w:nsid w:val="754774CA"/>
     <w:multiLevelType w:val="hybridMultilevel"/>
     <w:tmpl w:val="79CE77CA"/>
@@ -23399,7 +24135,7 @@
       </w:rPr>
     </w:lvl>
   </w:abstractNum>
-  <w:abstractNum w:abstractNumId="50" w15:restartNumberingAfterBreak="0">
+  <w:abstractNum w:abstractNumId="51" w15:restartNumberingAfterBreak="0">
     <w:nsid w:val="76877434"/>
     <w:multiLevelType w:val="hybridMultilevel"/>
     <w:tmpl w:val="5AECA430"/>
@@ -23512,7 +24248,7 @@
       </w:rPr>
     </w:lvl>
   </w:abstractNum>
-  <w:abstractNum w:abstractNumId="51" w15:restartNumberingAfterBreak="0">
+  <w:abstractNum w:abstractNumId="52" w15:restartNumberingAfterBreak="0">
     <w:nsid w:val="7994000A"/>
     <w:multiLevelType w:val="hybridMultilevel"/>
     <w:tmpl w:val="61AA51F8"/>
@@ -23625,7 +24361,7 @@
       </w:rPr>
     </w:lvl>
   </w:abstractNum>
-  <w:abstractNum w:abstractNumId="52" w15:restartNumberingAfterBreak="0">
+  <w:abstractNum w:abstractNumId="53" w15:restartNumberingAfterBreak="0">
     <w:nsid w:val="7C5C2319"/>
     <w:multiLevelType w:val="hybridMultilevel"/>
     <w:tmpl w:val="6C82170A"/>
@@ -23738,7 +24474,7 @@
       </w:rPr>
     </w:lvl>
   </w:abstractNum>
-  <w:abstractNum w:abstractNumId="53" w15:restartNumberingAfterBreak="0">
+  <w:abstractNum w:abstractNumId="54" w15:restartNumberingAfterBreak="0">
     <w:nsid w:val="7CA64D86"/>
     <w:multiLevelType w:val="hybridMultilevel"/>
     <w:tmpl w:val="A9B8A6AE"/>
@@ -23851,7 +24587,7 @@
       </w:rPr>
     </w:lvl>
   </w:abstractNum>
-  <w:abstractNum w:abstractNumId="54" w15:restartNumberingAfterBreak="0">
+  <w:abstractNum w:abstractNumId="55" w15:restartNumberingAfterBreak="0">
     <w:nsid w:val="7CB16496"/>
     <w:multiLevelType w:val="hybridMultilevel"/>
     <w:tmpl w:val="21E008EC"/>
@@ -23964,7 +24700,7 @@
       </w:rPr>
     </w:lvl>
   </w:abstractNum>
-  <w:abstractNum w:abstractNumId="55" w15:restartNumberingAfterBreak="0">
+  <w:abstractNum w:abstractNumId="56" w15:restartNumberingAfterBreak="0">
     <w:nsid w:val="7CC03175"/>
     <w:multiLevelType w:val="hybridMultilevel"/>
     <w:tmpl w:val="0EC8741C"/>
@@ -24077,7 +24813,7 @@
       </w:rPr>
     </w:lvl>
   </w:abstractNum>
-  <w:abstractNum w:abstractNumId="56" w15:restartNumberingAfterBreak="0">
+  <w:abstractNum w:abstractNumId="57" w15:restartNumberingAfterBreak="0">
     <w:nsid w:val="7CC31D65"/>
     <w:multiLevelType w:val="hybridMultilevel"/>
     <w:tmpl w:val="BFDA9580"/>
@@ -24190,7 +24926,7 @@
       </w:rPr>
     </w:lvl>
   </w:abstractNum>
-  <w:abstractNum w:abstractNumId="57" w15:restartNumberingAfterBreak="0">
+  <w:abstractNum w:abstractNumId="58" w15:restartNumberingAfterBreak="0">
     <w:nsid w:val="7CD53BA6"/>
     <w:multiLevelType w:val="hybridMultilevel"/>
     <w:tmpl w:val="0D90B3DE"/>
@@ -24303,7 +25039,7 @@
       </w:rPr>
     </w:lvl>
   </w:abstractNum>
-  <w:abstractNum w:abstractNumId="58" w15:restartNumberingAfterBreak="0">
+  <w:abstractNum w:abstractNumId="59" w15:restartNumberingAfterBreak="0">
     <w:nsid w:val="7D5A3175"/>
     <w:multiLevelType w:val="hybridMultilevel"/>
     <w:tmpl w:val="3A9A9A6A"/>
@@ -24417,28 +25153,28 @@
     </w:lvl>
   </w:abstractNum>
   <w:num w:numId="1">
-    <w:abstractNumId w:val="25"/>
+    <w:abstractNumId w:val="26"/>
   </w:num>
   <w:num w:numId="2">
-    <w:abstractNumId w:val="43"/>
+    <w:abstractNumId w:val="44"/>
   </w:num>
   <w:num w:numId="3">
-    <w:abstractNumId w:val="26"/>
+    <w:abstractNumId w:val="27"/>
   </w:num>
   <w:num w:numId="4">
     <w:abstractNumId w:val="15"/>
   </w:num>
   <w:num w:numId="5">
-    <w:abstractNumId w:val="45"/>
+    <w:abstractNumId w:val="46"/>
   </w:num>
   <w:num w:numId="6">
-    <w:abstractNumId w:val="47"/>
+    <w:abstractNumId w:val="48"/>
   </w:num>
   <w:num w:numId="7">
     <w:abstractNumId w:val="16"/>
   </w:num>
   <w:num w:numId="8">
-    <w:abstractNumId w:val="36"/>
+    <w:abstractNumId w:val="37"/>
   </w:num>
   <w:num w:numId="9">
     <w:abstractNumId w:val="12"/>
@@ -24447,16 +25183,16 @@
     <w:abstractNumId w:val="18"/>
   </w:num>
   <w:num w:numId="11">
-    <w:abstractNumId w:val="33"/>
+    <w:abstractNumId w:val="34"/>
   </w:num>
   <w:num w:numId="12">
     <w:abstractNumId w:val="6"/>
   </w:num>
   <w:num w:numId="13">
-    <w:abstractNumId w:val="34"/>
+    <w:abstractNumId w:val="35"/>
   </w:num>
   <w:num w:numId="14">
-    <w:abstractNumId w:val="50"/>
+    <w:abstractNumId w:val="51"/>
   </w:num>
   <w:num w:numId="15">
     <w:abstractNumId w:val="3"/>
@@ -24465,22 +25201,22 @@
     <w:abstractNumId w:val="23"/>
   </w:num>
   <w:num w:numId="17">
-    <w:abstractNumId w:val="38"/>
+    <w:abstractNumId w:val="39"/>
   </w:num>
   <w:num w:numId="18">
     <w:abstractNumId w:val="17"/>
   </w:num>
   <w:num w:numId="19">
-    <w:abstractNumId w:val="53"/>
+    <w:abstractNumId w:val="54"/>
   </w:num>
   <w:num w:numId="20">
-    <w:abstractNumId w:val="29"/>
+    <w:abstractNumId w:val="30"/>
   </w:num>
   <w:num w:numId="21">
-    <w:abstractNumId w:val="27"/>
+    <w:abstractNumId w:val="28"/>
   </w:num>
   <w:num w:numId="22">
-    <w:abstractNumId w:val="41"/>
+    <w:abstractNumId w:val="42"/>
   </w:num>
   <w:num w:numId="23">
     <w:abstractNumId w:val="19"/>
@@ -24489,49 +25225,49 @@
     <w:abstractNumId w:val="13"/>
   </w:num>
   <w:num w:numId="25">
-    <w:abstractNumId w:val="31"/>
+    <w:abstractNumId w:val="32"/>
   </w:num>
   <w:num w:numId="26">
-    <w:abstractNumId w:val="37"/>
+    <w:abstractNumId w:val="38"/>
   </w:num>
   <w:num w:numId="27">
-    <w:abstractNumId w:val="57"/>
+    <w:abstractNumId w:val="58"/>
   </w:num>
   <w:num w:numId="28">
-    <w:abstractNumId w:val="40"/>
+    <w:abstractNumId w:val="41"/>
   </w:num>
   <w:num w:numId="29">
-    <w:abstractNumId w:val="51"/>
+    <w:abstractNumId w:val="52"/>
   </w:num>
   <w:num w:numId="30">
     <w:abstractNumId w:val="10"/>
   </w:num>
   <w:num w:numId="31">
-    <w:abstractNumId w:val="32"/>
+    <w:abstractNumId w:val="33"/>
   </w:num>
   <w:num w:numId="32">
     <w:abstractNumId w:val="2"/>
   </w:num>
   <w:num w:numId="33">
-    <w:abstractNumId w:val="35"/>
+    <w:abstractNumId w:val="36"/>
   </w:num>
   <w:num w:numId="34">
-    <w:abstractNumId w:val="49"/>
+    <w:abstractNumId w:val="50"/>
   </w:num>
   <w:num w:numId="35">
     <w:abstractNumId w:val="11"/>
   </w:num>
   <w:num w:numId="36">
-    <w:abstractNumId w:val="30"/>
+    <w:abstractNumId w:val="31"/>
   </w:num>
   <w:num w:numId="37">
-    <w:abstractNumId w:val="55"/>
+    <w:abstractNumId w:val="56"/>
   </w:num>
   <w:num w:numId="38">
-    <w:abstractNumId w:val="56"/>
+    <w:abstractNumId w:val="57"/>
   </w:num>
   <w:num w:numId="39">
-    <w:abstractNumId w:val="54"/>
+    <w:abstractNumId w:val="55"/>
   </w:num>
   <w:num w:numId="40">
     <w:abstractNumId w:val="14"/>
@@ -24540,7 +25276,7 @@
     <w:abstractNumId w:val="8"/>
   </w:num>
   <w:num w:numId="42">
-    <w:abstractNumId w:val="48"/>
+    <w:abstractNumId w:val="49"/>
   </w:num>
   <w:num w:numId="43">
     <w:abstractNumId w:val="9"/>
@@ -24549,7 +25285,7 @@
     <w:abstractNumId w:val="0"/>
   </w:num>
   <w:num w:numId="45">
-    <w:abstractNumId w:val="28"/>
+    <w:abstractNumId w:val="29"/>
   </w:num>
   <w:num w:numId="46">
     <w:abstractNumId w:val="20"/>
@@ -24561,28 +25297,28 @@
     <w:abstractNumId w:val="7"/>
   </w:num>
   <w:num w:numId="49">
-    <w:abstractNumId w:val="52"/>
+    <w:abstractNumId w:val="53"/>
   </w:num>
   <w:num w:numId="50">
-    <w:abstractNumId w:val="42"/>
+    <w:abstractNumId w:val="43"/>
   </w:num>
   <w:num w:numId="51">
     <w:abstractNumId w:val="4"/>
   </w:num>
   <w:num w:numId="52">
-    <w:abstractNumId w:val="39"/>
+    <w:abstractNumId w:val="40"/>
   </w:num>
   <w:num w:numId="53">
-    <w:abstractNumId w:val="44"/>
+    <w:abstractNumId w:val="45"/>
   </w:num>
   <w:num w:numId="54">
     <w:abstractNumId w:val="1"/>
   </w:num>
   <w:num w:numId="55">
-    <w:abstractNumId w:val="58"/>
+    <w:abstractNumId w:val="59"/>
   </w:num>
   <w:num w:numId="56">
-    <w:abstractNumId w:val="46"/>
+    <w:abstractNumId w:val="47"/>
   </w:num>
   <w:num w:numId="57">
     <w:abstractNumId w:val="5"/>
@@ -24592,6 +25328,9 @@
   </w:num>
   <w:num w:numId="59">
     <w:abstractNumId w:val="21"/>
+  </w:num>
+  <w:num w:numId="60">
+    <w:abstractNumId w:val="25"/>
   </w:num>
   <w:numIdMacAtCleanup w:val="50"/>
 </w:numbering>
@@ -26033,7 +26772,7 @@
 </file>
 
 <file path=customXml/itemProps1.xml><?xml version="1.0" encoding="utf-8"?>
-<ds:datastoreItem xmlns:ds="http://schemas.openxmlformats.org/officeDocument/2006/customXml" ds:itemID="{F0B304B2-6A34-405D-977B-ABADE8D6C1FD}">
+<ds:datastoreItem xmlns:ds="http://schemas.openxmlformats.org/officeDocument/2006/customXml" ds:itemID="{4F1E2D3F-5BAA-42C8-A685-F4B46147583C}">
   <ds:schemaRefs>
     <ds:schemaRef ds:uri="http://schemas.openxmlformats.org/officeDocument/2006/bibliography"/>
   </ds:schemaRefs>

</xml_diff>